<commit_message>
Aggiornato il file da consegnare. Pagina 1 -2 quello che è da consegnare. Pagina 3-4 appunti del ricevimento
</commit_message>
<xml_diff>
--- a/Docs/Specifiche.docx
+++ b/Docs/Specifiche.docx
@@ -2,6 +2,26 @@
 <file path=word/document.xml><?xml version="1.0" encoding="utf-8"?>
 <w:document xmlns:wpc="http://schemas.microsoft.com/office/word/2010/wordprocessingCanvas" xmlns:cx="http://schemas.microsoft.com/office/drawing/2014/chartex" xmlns:cx1="http://schemas.microsoft.com/office/drawing/2015/9/8/chartex" xmlns:cx2="http://schemas.microsoft.com/office/drawing/2015/10/21/chartex" xmlns:cx3="http://schemas.microsoft.com/office/drawing/2016/5/9/chartex" xmlns:cx4="http://schemas.microsoft.com/office/drawing/2016/5/10/chartex" xmlns:cx5="http://schemas.microsoft.com/office/drawing/2016/5/11/chartex" xmlns:cx6="http://schemas.microsoft.com/office/drawing/2016/5/12/chartex" xmlns:cx7="http://schemas.microsoft.com/office/drawing/2016/5/13/chartex" xmlns:cx8="http://schemas.microsoft.com/office/drawing/2016/5/14/chartex" xmlns:mc="http://schemas.openxmlformats.org/markup-compatibility/2006" xmlns:aink="http://schemas.microsoft.com/office/drawing/2016/ink" xmlns:am3d="http://schemas.microsoft.com/office/drawing/2017/model3d" xmlns:o="urn:schemas-microsoft-com:office:office" xmlns:r="http://schemas.openxmlformats.org/officeDocument/2006/relationships" xmlns:m="http://schemas.openxmlformats.org/officeDocument/2006/math" xmlns:v="urn:schemas-microsoft-com:vml" xmlns:wp14="http://schemas.microsoft.com/office/word/2010/wordprocessingDrawing" xmlns:wp="http://schemas.openxmlformats.org/drawingml/2006/wordprocessingDrawing" xmlns:w10="urn:schemas-microsoft-com:office:word" xmlns:w="http://schemas.openxmlformats.org/wordprocessingml/2006/main" xmlns:w14="http://schemas.microsoft.com/office/word/2010/wordml" xmlns:w15="http://schemas.microsoft.com/office/word/2012/wordml" xmlns:w16cid="http://schemas.microsoft.com/office/word/2016/wordml/cid" xmlns:w16se="http://schemas.microsoft.com/office/word/2015/wordml/symex" xmlns:wpg="http://schemas.microsoft.com/office/word/2010/wordprocessingGroup" xmlns:wpi="http://schemas.microsoft.com/office/word/2010/wordprocessingInk" xmlns:wne="http://schemas.microsoft.com/office/word/2006/wordml" xmlns:wps="http://schemas.microsoft.com/office/word/2010/wordprocessingShape" mc:Ignorable="w14 w15 w16se w16cid wp14">
   <w:body>
+    <w:p>
+      <w:pPr>
+        <w:pStyle w:val="Citazioneintensa"/>
+      </w:pPr>
+      <w:r>
+        <w:t xml:space="preserve">SDN-Oriented </w:t>
+      </w:r>
+      <w:proofErr w:type="spellStart"/>
+      <w:r>
+        <w:t>DDos</w:t>
+      </w:r>
+      <w:proofErr w:type="spellEnd"/>
+      <w:r>
+        <w:t xml:space="preserve"> Blocking S</w:t>
+      </w:r>
+      <w:r>
+        <w:t>cheme for Botnet-Based Attacks</w:t>
+      </w:r>
+    </w:p>
+    <w:p/>
     <w:p>
       <w:pPr>
         <w:rPr>
@@ -137,7 +157,7 @@
                     <pic:cNvPicPr/>
                   </pic:nvPicPr>
                   <pic:blipFill>
-                    <a:blip r:embed="rId5"/>
+                    <a:blip r:embed="rId6"/>
                     <a:stretch>
                       <a:fillRect/>
                     </a:stretch>
@@ -160,6 +180,905 @@
     </w:p>
     <w:p>
       <w:pPr>
+        <w:pStyle w:val="Titolo2"/>
+        <w:rPr>
+          <w:lang w:val="it-IT"/>
+        </w:rPr>
+      </w:pPr>
+      <w:r>
+        <w:rPr>
+          <w:lang w:val="it-IT"/>
+        </w:rPr>
+        <w:t>IMPLEMENTAZIONE</w:t>
+      </w:r>
+    </w:p>
+    <w:p>
+      <w:pPr>
+        <w:rPr>
+          <w:lang w:val="it-IT"/>
+        </w:rPr>
+      </w:pPr>
+      <w:proofErr w:type="gramStart"/>
+      <w:r>
+        <w:rPr>
+          <w:highlight w:val="yellow"/>
+          <w:lang w:val="it-IT"/>
+        </w:rPr>
+        <w:t>….</w:t>
+      </w:r>
+      <w:proofErr w:type="gramEnd"/>
+      <w:r>
+        <w:rPr>
+          <w:highlight w:val="yellow"/>
+          <w:lang w:val="it-IT"/>
+        </w:rPr>
+        <w:t xml:space="preserve">Qui Anto lo sai te </w:t>
+      </w:r>
+      <w:r>
+        <w:rPr>
+          <mc:AlternateContent>
+            <mc:Choice Requires="w16se"/>
+            <mc:Fallback>
+              <w:rFonts w:ascii="Segoe UI Emoji" w:eastAsia="Segoe UI Emoji" w:hAnsi="Segoe UI Emoji" w:cs="Segoe UI Emoji"/>
+            </mc:Fallback>
+          </mc:AlternateContent>
+          <w:highlight w:val="yellow"/>
+          <w:lang w:val="it-IT"/>
+        </w:rPr>
+        <mc:AlternateContent>
+          <mc:Choice Requires="w16se">
+            <w16se:symEx w16se:font="Segoe UI Emoji" w16se:char="2639"/>
+          </mc:Choice>
+          <mc:Fallback>
+            <w:t>☹</w:t>
+          </mc:Fallback>
+        </mc:AlternateContent>
+      </w:r>
+      <w:r>
+        <w:rPr>
+          <w:lang w:val="it-IT"/>
+        </w:rPr>
+        <w:t xml:space="preserve"> </w:t>
+      </w:r>
+    </w:p>
+    <w:p>
+      <w:pPr>
+        <w:pStyle w:val="Titolo2"/>
+        <w:rPr>
+          <w:lang w:val="it-IT"/>
+        </w:rPr>
+      </w:pPr>
+      <w:r>
+        <w:rPr>
+          <w:lang w:val="it-IT"/>
+        </w:rPr>
+        <w:t>ASSUNZIONI</w:t>
+      </w:r>
+    </w:p>
+    <w:p>
+      <w:pPr>
+        <w:pStyle w:val="Paragrafoelenco"/>
+        <w:numPr>
+          <w:ilvl w:val="0"/>
+          <w:numId w:val="2"/>
+        </w:numPr>
+        <w:rPr>
+          <w:lang w:val="it-IT"/>
+        </w:rPr>
+      </w:pPr>
+      <w:r>
+        <w:rPr>
+          <w:lang w:val="it-IT"/>
+        </w:rPr>
+        <w:t>Prima parte del paper, in cui si stabilisce il cambio di indirizzo del server da D a D’, non implementato.</w:t>
+      </w:r>
+    </w:p>
+    <w:p>
+      <w:pPr>
+        <w:pStyle w:val="Paragrafoelenco"/>
+        <w:numPr>
+          <w:ilvl w:val="0"/>
+          <w:numId w:val="2"/>
+        </w:numPr>
+        <w:rPr>
+          <w:lang w:val="it-IT"/>
+        </w:rPr>
+      </w:pPr>
+      <w:r>
+        <w:rPr>
+          <w:lang w:val="it-IT"/>
+        </w:rPr>
+        <w:t>Numero degli indirizzi IP: predefinito e sufficiente per lo scopo del progetto. Il nostro progetto prevede la gestione del numero di indirizzi IP tramite lista circolare per l’assegnazione.</w:t>
+      </w:r>
+    </w:p>
+    <w:p>
+      <w:pPr>
+        <w:pStyle w:val="Paragrafoelenco"/>
+        <w:numPr>
+          <w:ilvl w:val="0"/>
+          <w:numId w:val="2"/>
+        </w:numPr>
+        <w:rPr>
+          <w:lang w:val="it-IT"/>
+        </w:rPr>
+      </w:pPr>
+      <w:r>
+        <w:rPr>
+          <w:lang w:val="it-IT"/>
+        </w:rPr>
+        <w:t xml:space="preserve">Il nostro progetto prevede di definire un pool di indirizzi per </w:t>
+      </w:r>
+      <w:r>
+        <w:rPr>
+          <w:b/>
+          <w:color w:val="000000" w:themeColor="text1"/>
+          <w:highlight w:val="yellow"/>
+          <w:u w:val="single"/>
+          <w:lang w:val="it-IT"/>
+        </w:rPr>
+        <w:t>…????</w:t>
+      </w:r>
+      <w:r>
+        <w:rPr>
+          <w:b/>
+          <w:color w:val="000000" w:themeColor="text1"/>
+          <w:highlight w:val="yellow"/>
+          <w:u w:val="single"/>
+          <w:lang w:val="it-IT"/>
+        </w:rPr>
+        <w:t>*</w:t>
+      </w:r>
+    </w:p>
+    <w:p>
+      <w:pPr>
+        <w:pStyle w:val="Paragrafoelenco"/>
+        <w:numPr>
+          <w:ilvl w:val="0"/>
+          <w:numId w:val="2"/>
+        </w:numPr>
+        <w:rPr>
+          <w:lang w:val="it-IT"/>
+        </w:rPr>
+      </w:pPr>
+      <w:r>
+        <w:rPr>
+          <w:lang w:val="it-IT"/>
+        </w:rPr>
+        <w:t xml:space="preserve">Il nostro progetto prevede di definire </w:t>
+      </w:r>
+      <w:r>
+        <w:rPr>
+          <w:lang w:val="it-IT"/>
+        </w:rPr>
+        <w:t>un s</w:t>
+      </w:r>
+      <w:r>
+        <w:rPr>
+          <w:lang w:val="it-IT"/>
+        </w:rPr>
+        <w:t xml:space="preserve">ervizio </w:t>
+      </w:r>
+      <w:r>
+        <w:rPr>
+          <w:lang w:val="it-IT"/>
+        </w:rPr>
+        <w:t xml:space="preserve">di </w:t>
+      </w:r>
+      <w:proofErr w:type="spellStart"/>
+      <w:r>
+        <w:rPr>
+          <w:lang w:val="it-IT"/>
+        </w:rPr>
+        <w:t>reCAPTCHA</w:t>
+      </w:r>
+      <w:proofErr w:type="spellEnd"/>
+      <w:r>
+        <w:rPr>
+          <w:lang w:val="it-IT"/>
+        </w:rPr>
+        <w:t>: inserire</w:t>
+      </w:r>
+      <w:r>
+        <w:rPr>
+          <w:lang w:val="it-IT"/>
+        </w:rPr>
+        <w:t>mo</w:t>
+      </w:r>
+      <w:r>
+        <w:rPr>
+          <w:lang w:val="it-IT"/>
+        </w:rPr>
+        <w:t xml:space="preserve"> un equivalente </w:t>
+      </w:r>
+      <w:r>
+        <w:rPr>
+          <w:lang w:val="it-IT"/>
+        </w:rPr>
+        <w:t>implementato da noi*</w:t>
+      </w:r>
+    </w:p>
+    <w:p>
+      <w:pPr>
+        <w:pStyle w:val="Paragrafoelenco"/>
+        <w:numPr>
+          <w:ilvl w:val="0"/>
+          <w:numId w:val="2"/>
+        </w:numPr>
+        <w:rPr>
+          <w:lang w:val="it-IT"/>
+        </w:rPr>
+      </w:pPr>
+      <w:r>
+        <w:rPr>
+          <w:lang w:val="it-IT"/>
+        </w:rPr>
+        <w:t xml:space="preserve">Gestione di ARP: </w:t>
+      </w:r>
+    </w:p>
+    <w:p>
+      <w:pPr>
+        <w:pStyle w:val="Paragrafoelenco"/>
+        <w:numPr>
+          <w:ilvl w:val="1"/>
+          <w:numId w:val="2"/>
+        </w:numPr>
+        <w:rPr>
+          <w:lang w:val="it-IT"/>
+        </w:rPr>
+      </w:pPr>
+      <w:r>
+        <w:rPr>
+          <w:lang w:val="it-IT"/>
+        </w:rPr>
+        <w:t xml:space="preserve">Si modifica l’indirizzo IP ma non l’ARP </w:t>
+      </w:r>
+      <w:proofErr w:type="spellStart"/>
+      <w:r>
+        <w:rPr>
+          <w:lang w:val="it-IT"/>
+        </w:rPr>
+        <w:t>tabl</w:t>
+      </w:r>
+      <w:proofErr w:type="spellEnd"/>
+      <w:r>
+        <w:rPr>
+          <w:lang w:val="it-IT"/>
+        </w:rPr>
+        <w:t>, il server si autoassegna il nuovo indirizzo IP.</w:t>
+      </w:r>
+    </w:p>
+    <w:p>
+      <w:pPr>
+        <w:pStyle w:val="Paragrafoelenco"/>
+        <w:numPr>
+          <w:ilvl w:val="1"/>
+          <w:numId w:val="2"/>
+        </w:numPr>
+        <w:rPr>
+          <w:lang w:val="it-IT"/>
+        </w:rPr>
+      </w:pPr>
+      <w:r>
+        <w:rPr>
+          <w:lang w:val="it-IT"/>
+        </w:rPr>
+        <w:t xml:space="preserve">Questo comportamento è implementato nel modulo forwarding che va incluso </w:t>
+      </w:r>
+    </w:p>
+    <w:p>
+      <w:pPr>
+        <w:rPr>
+          <w:lang w:val="it-IT"/>
+        </w:rPr>
+      </w:pPr>
+    </w:p>
+    <w:p>
+      <w:pPr>
+        <w:pStyle w:val="Paragrafoelenco"/>
+        <w:numPr>
+          <w:ilvl w:val="0"/>
+          <w:numId w:val="2"/>
+        </w:numPr>
+        <w:rPr>
+          <w:lang w:val="it-IT"/>
+        </w:rPr>
+      </w:pPr>
+      <w:r>
+        <w:rPr>
+          <w:lang w:val="it-IT"/>
+        </w:rPr>
+        <w:t xml:space="preserve">Gestione della </w:t>
+      </w:r>
+      <w:r>
+        <w:rPr>
+          <w:lang w:val="it-IT"/>
+        </w:rPr>
+        <w:t>DELETE:</w:t>
+      </w:r>
+      <w:r>
+        <w:rPr>
+          <w:lang w:val="it-IT"/>
+        </w:rPr>
+        <w:t xml:space="preserve"> </w:t>
+      </w:r>
+      <w:r>
+        <w:rPr>
+          <w:lang w:val="it-IT"/>
+        </w:rPr>
+        <w:t>cancella l</w:t>
+      </w:r>
+      <w:r>
+        <w:rPr>
+          <w:lang w:val="it-IT"/>
+        </w:rPr>
+        <w:t>a</w:t>
+      </w:r>
+      <w:r>
+        <w:rPr>
+          <w:lang w:val="it-IT"/>
+        </w:rPr>
+        <w:t xml:space="preserve"> regol</w:t>
+      </w:r>
+      <w:r>
+        <w:rPr>
+          <w:lang w:val="it-IT"/>
+        </w:rPr>
+        <w:t>a</w:t>
+      </w:r>
+      <w:r>
+        <w:rPr>
+          <w:lang w:val="it-IT"/>
+        </w:rPr>
+        <w:t xml:space="preserve"> precisa </w:t>
+      </w:r>
+      <w:r>
+        <w:rPr>
+          <w:lang w:val="it-IT"/>
+        </w:rPr>
+        <w:t>dettata dal codice</w:t>
+      </w:r>
+      <w:r>
+        <w:rPr>
+          <w:lang w:val="it-IT"/>
+        </w:rPr>
+        <w:t xml:space="preserve">. Se </w:t>
+      </w:r>
+      <w:r>
+        <w:rPr>
+          <w:lang w:val="it-IT"/>
+        </w:rPr>
+        <w:t xml:space="preserve">si vuole </w:t>
+      </w:r>
+      <w:r>
+        <w:rPr>
+          <w:lang w:val="it-IT"/>
+        </w:rPr>
+        <w:t xml:space="preserve">cancellare più di una </w:t>
+      </w:r>
+      <w:r>
+        <w:rPr>
+          <w:lang w:val="it-IT"/>
+        </w:rPr>
+        <w:t xml:space="preserve">dobbiamo gestirlo </w:t>
+      </w:r>
+      <w:r>
+        <w:rPr>
+          <w:lang w:val="it-IT"/>
+        </w:rPr>
+        <w:t xml:space="preserve">tenendo traccia delle entry </w:t>
+      </w:r>
+      <w:r>
+        <w:rPr>
+          <w:lang w:val="it-IT"/>
+        </w:rPr>
+        <w:t>precedenti</w:t>
+      </w:r>
+      <w:r>
+        <w:rPr>
+          <w:lang w:val="it-IT"/>
+        </w:rPr>
+        <w:t xml:space="preserve"> o inserendo una regola a priorità massima che invalida </w:t>
+      </w:r>
+      <w:r>
+        <w:rPr>
+          <w:lang w:val="it-IT"/>
+        </w:rPr>
+        <w:t>le altre.</w:t>
+      </w:r>
+      <w:bookmarkStart w:id="0" w:name="_GoBack"/>
+      <w:bookmarkEnd w:id="0"/>
+    </w:p>
+    <w:p>
+      <w:pPr>
+        <w:pStyle w:val="Paragrafoelenco"/>
+        <w:numPr>
+          <w:ilvl w:val="0"/>
+          <w:numId w:val="2"/>
+        </w:numPr>
+        <w:rPr>
+          <w:lang w:val="it-IT"/>
+        </w:rPr>
+      </w:pPr>
+      <w:r>
+        <w:rPr>
+          <w:lang w:val="it-IT"/>
+        </w:rPr>
+        <w:t xml:space="preserve"> </w:t>
+      </w:r>
+    </w:p>
+    <w:p>
+      <w:pPr>
+        <w:rPr>
+          <w:lang w:val="it-IT"/>
+        </w:rPr>
+      </w:pPr>
+    </w:p>
+    <w:p>
+      <w:pPr>
+        <w:rPr>
+          <w:u w:val="single"/>
+          <w:lang w:val="it-IT"/>
+        </w:rPr>
+      </w:pPr>
+      <w:r>
+        <w:rPr>
+          <w:lang w:val="it-IT"/>
+        </w:rPr>
+        <w:t>*Le assunzioni sono opzionali e verranno implementate a seconda delle difficoltà che incontreremo nel progetto</w:t>
+      </w:r>
+    </w:p>
+    <w:p>
+      <w:pPr>
+        <w:rPr>
+          <w:lang w:val="it-IT"/>
+        </w:rPr>
+      </w:pPr>
+    </w:p>
+    <w:p>
+      <w:pPr>
+        <w:rPr>
+          <w:lang w:val="it-IT"/>
+        </w:rPr>
+      </w:pPr>
+    </w:p>
+    <w:p>
+      <w:pPr>
+        <w:pStyle w:val="Titolo2"/>
+        <w:rPr>
+          <w:lang w:val="it-IT"/>
+        </w:rPr>
+      </w:pPr>
+      <w:r>
+        <w:rPr>
+          <w:lang w:val="it-IT"/>
+        </w:rPr>
+        <w:t>PARAMETRI</w:t>
+      </w:r>
+    </w:p>
+    <w:p>
+      <w:pPr>
+        <w:pStyle w:val="Paragrafoelenco"/>
+        <w:numPr>
+          <w:ilvl w:val="0"/>
+          <w:numId w:val="4"/>
+        </w:numPr>
+        <w:rPr>
+          <w:lang w:val="it-IT"/>
+        </w:rPr>
+      </w:pPr>
+      <w:proofErr w:type="gramStart"/>
+      <w:r>
+        <w:rPr>
+          <w:lang w:val="it-IT"/>
+        </w:rPr>
+        <w:t>Timeout ?</w:t>
+      </w:r>
+      <w:proofErr w:type="gramEnd"/>
+    </w:p>
+    <w:p>
+      <w:pPr>
+        <w:pStyle w:val="Paragrafoelenco"/>
+        <w:numPr>
+          <w:ilvl w:val="0"/>
+          <w:numId w:val="4"/>
+        </w:numPr>
+        <w:rPr>
+          <w:lang w:val="it-IT"/>
+        </w:rPr>
+      </w:pPr>
+      <w:r>
+        <w:rPr>
+          <w:lang w:val="it-IT"/>
+        </w:rPr>
+        <w:t>\</w:t>
+      </w:r>
+      <w:proofErr w:type="spellStart"/>
+      <w:r>
+        <w:rPr>
+          <w:lang w:val="it-IT"/>
+        </w:rPr>
+        <w:t>tehta</w:t>
+      </w:r>
+      <w:proofErr w:type="spellEnd"/>
+      <w:r>
+        <w:rPr>
+          <w:lang w:val="it-IT"/>
+        </w:rPr>
+        <w:t xml:space="preserve"> = 3</w:t>
+      </w:r>
+    </w:p>
+    <w:p>
+      <w:pPr>
+        <w:pStyle w:val="Paragrafoelenco"/>
+        <w:numPr>
+          <w:ilvl w:val="0"/>
+          <w:numId w:val="4"/>
+        </w:numPr>
+        <w:rPr>
+          <w:lang w:val="it-IT"/>
+        </w:rPr>
+      </w:pPr>
+      <w:proofErr w:type="spellStart"/>
+      <w:r>
+        <w:rPr>
+          <w:lang w:val="it-IT"/>
+        </w:rPr>
+        <w:t>Cmax</w:t>
+      </w:r>
+      <w:proofErr w:type="spellEnd"/>
+      <w:r>
+        <w:rPr>
+          <w:lang w:val="it-IT"/>
+        </w:rPr>
+        <w:t xml:space="preserve"> = 600</w:t>
+      </w:r>
+    </w:p>
+    <w:p>
+      <w:pPr>
+        <w:pStyle w:val="Paragrafoelenco"/>
+        <w:numPr>
+          <w:ilvl w:val="0"/>
+          <w:numId w:val="4"/>
+        </w:numPr>
+        <w:rPr>
+          <w:lang w:val="it-IT"/>
+        </w:rPr>
+      </w:pPr>
+      <w:proofErr w:type="spellStart"/>
+      <w:r>
+        <w:rPr>
+          <w:lang w:val="it-IT"/>
+        </w:rPr>
+        <w:t>Cattack</w:t>
+      </w:r>
+      <w:proofErr w:type="spellEnd"/>
+      <w:r>
+        <w:rPr>
+          <w:lang w:val="it-IT"/>
+        </w:rPr>
+        <w:t xml:space="preserve"> = 300</w:t>
+      </w:r>
+    </w:p>
+    <w:p>
+      <w:pPr>
+        <w:pStyle w:val="Paragrafoelenco"/>
+        <w:numPr>
+          <w:ilvl w:val="0"/>
+          <w:numId w:val="4"/>
+        </w:numPr>
+        <w:rPr>
+          <w:lang w:val="it-IT"/>
+        </w:rPr>
+      </w:pPr>
+      <w:r>
+        <w:rPr>
+          <w:lang w:val="it-IT"/>
+        </w:rPr>
+        <w:t>n = numero di utenti legittimi</w:t>
+      </w:r>
+    </w:p>
+    <w:p>
+      <w:pPr>
+        <w:pStyle w:val="Paragrafoelenco"/>
+        <w:numPr>
+          <w:ilvl w:val="0"/>
+          <w:numId w:val="4"/>
+        </w:numPr>
+        <w:rPr>
+          <w:lang w:val="it-IT"/>
+        </w:rPr>
+      </w:pPr>
+      <w:r>
+        <w:rPr>
+          <w:lang w:val="it-IT"/>
+        </w:rPr>
+        <w:t xml:space="preserve">k = numero di </w:t>
+      </w:r>
+      <w:proofErr w:type="spellStart"/>
+      <w:r>
+        <w:rPr>
+          <w:lang w:val="it-IT"/>
+        </w:rPr>
+        <w:t>bots</w:t>
+      </w:r>
+      <w:proofErr w:type="spellEnd"/>
+    </w:p>
+    <w:p>
+      <w:pPr>
+        <w:pStyle w:val="Paragrafoelenco"/>
+        <w:numPr>
+          <w:ilvl w:val="0"/>
+          <w:numId w:val="4"/>
+        </w:numPr>
+        <w:rPr>
+          <w:lang w:val="it-IT"/>
+        </w:rPr>
+      </w:pPr>
+      <w:r>
+        <w:rPr>
+          <w:lang w:val="it-IT"/>
+        </w:rPr>
+        <w:t xml:space="preserve">\lamba </w:t>
+      </w:r>
+      <w:proofErr w:type="spellStart"/>
+      <w:r>
+        <w:rPr>
+          <w:lang w:val="it-IT"/>
+        </w:rPr>
+        <w:t>norm</w:t>
+      </w:r>
+      <w:proofErr w:type="spellEnd"/>
+    </w:p>
+    <w:p>
+      <w:pPr>
+        <w:pStyle w:val="Paragrafoelenco"/>
+        <w:numPr>
+          <w:ilvl w:val="0"/>
+          <w:numId w:val="4"/>
+        </w:numPr>
+        <w:rPr>
+          <w:lang w:val="it-IT"/>
+        </w:rPr>
+      </w:pPr>
+      <w:r>
+        <w:rPr>
+          <w:lang w:val="it-IT"/>
+        </w:rPr>
+        <w:t xml:space="preserve">\lamba </w:t>
+      </w:r>
+      <w:proofErr w:type="spellStart"/>
+      <w:r>
+        <w:rPr>
+          <w:lang w:val="it-IT"/>
+        </w:rPr>
+        <w:t>attack</w:t>
+      </w:r>
+      <w:proofErr w:type="spellEnd"/>
+    </w:p>
+    <w:p>
+      <w:pPr>
+        <w:pStyle w:val="Paragrafoelenco"/>
+        <w:numPr>
+          <w:ilvl w:val="0"/>
+          <w:numId w:val="4"/>
+        </w:numPr>
+        <w:rPr>
+          <w:lang w:val="it-IT"/>
+        </w:rPr>
+      </w:pPr>
+      <w:r>
+        <w:rPr>
+          <w:lang w:val="it-IT"/>
+        </w:rPr>
+        <w:t xml:space="preserve">\mu </w:t>
+      </w:r>
+    </w:p>
+    <w:p>
+      <w:pPr>
+        <w:rPr>
+          <w:lang w:val="it-IT"/>
+        </w:rPr>
+      </w:pPr>
+    </w:p>
+    <w:p>
+      <w:pPr>
+        <w:pStyle w:val="Titolo2"/>
+        <w:rPr>
+          <w:lang w:val="it-IT"/>
+        </w:rPr>
+      </w:pPr>
+      <w:r>
+        <w:rPr>
+          <w:lang w:val="it-IT"/>
+        </w:rPr>
+        <w:t>SISTEMA DI TESTING</w:t>
+      </w:r>
+    </w:p>
+    <w:p>
+      <w:pPr>
+        <w:rPr>
+          <w:lang w:val="it-IT"/>
+        </w:rPr>
+      </w:pPr>
+      <w:r>
+        <w:rPr>
+          <w:lang w:val="it-IT"/>
+        </w:rPr>
+        <w:t xml:space="preserve">Il nostro modulo verrà testato attraverso uno script che produrremo che emula il client ed un server. L’architettura scelta per il testing è </w:t>
+      </w:r>
+      <w:proofErr w:type="spellStart"/>
+      <w:r>
+        <w:rPr>
+          <w:lang w:val="it-IT"/>
+        </w:rPr>
+        <w:t>Mininet</w:t>
+      </w:r>
+      <w:proofErr w:type="spellEnd"/>
+      <w:r>
+        <w:rPr>
+          <w:lang w:val="it-IT"/>
+        </w:rPr>
+        <w:t xml:space="preserve">. </w:t>
+      </w:r>
+    </w:p>
+    <w:p>
+      <w:pPr>
+        <w:pStyle w:val="Titolo2"/>
+        <w:rPr>
+          <w:lang w:val="it-IT"/>
+        </w:rPr>
+      </w:pPr>
+      <w:r>
+        <w:rPr>
+          <w:lang w:val="it-IT"/>
+        </w:rPr>
+        <w:t>DOCUMENTAZIONE FINALE</w:t>
+      </w:r>
+    </w:p>
+    <w:p>
+      <w:pPr>
+        <w:rPr>
+          <w:lang w:val="it-IT"/>
+        </w:rPr>
+      </w:pPr>
+      <w:r>
+        <w:rPr>
+          <w:lang w:val="it-IT"/>
+        </w:rPr>
+        <w:t>Al termine di questo progetto saranno prodotti:</w:t>
+      </w:r>
+    </w:p>
+    <w:p>
+      <w:pPr>
+        <w:pStyle w:val="Paragrafoelenco"/>
+        <w:numPr>
+          <w:ilvl w:val="0"/>
+          <w:numId w:val="3"/>
+        </w:numPr>
+        <w:rPr>
+          <w:lang w:val="it-IT"/>
+        </w:rPr>
+      </w:pPr>
+      <w:r>
+        <w:rPr>
+          <w:lang w:val="it-IT"/>
+        </w:rPr>
+        <w:t>Relazione finale</w:t>
+      </w:r>
+      <w:r>
+        <w:rPr>
+          <w:lang w:val="it-IT"/>
+        </w:rPr>
+        <w:t>:</w:t>
+      </w:r>
+      <w:r>
+        <w:rPr>
+          <w:lang w:val="it-IT"/>
+        </w:rPr>
+        <w:t xml:space="preserve"> </w:t>
+      </w:r>
+      <w:r>
+        <w:rPr>
+          <w:lang w:val="it-IT"/>
+        </w:rPr>
+        <w:t xml:space="preserve">documento di accompagnamento che illustra </w:t>
+      </w:r>
+      <w:r>
+        <w:rPr>
+          <w:lang w:val="it-IT"/>
+        </w:rPr>
+        <w:t xml:space="preserve">le </w:t>
+      </w:r>
+      <w:r>
+        <w:rPr>
+          <w:lang w:val="it-IT"/>
+        </w:rPr>
+        <w:t xml:space="preserve">scelte fatte </w:t>
+      </w:r>
+      <w:r>
+        <w:rPr>
+          <w:lang w:val="it-IT"/>
+        </w:rPr>
+        <w:t xml:space="preserve">e le motivazioni di tali scelte </w:t>
+      </w:r>
+      <w:r>
+        <w:rPr>
+          <w:lang w:val="it-IT"/>
+        </w:rPr>
+        <w:t>per</w:t>
+      </w:r>
+      <w:r>
+        <w:rPr>
+          <w:lang w:val="it-IT"/>
+        </w:rPr>
+        <w:t xml:space="preserve"> l’implementazione del modulo,</w:t>
+      </w:r>
+    </w:p>
+    <w:p>
+      <w:pPr>
+        <w:pStyle w:val="Paragrafoelenco"/>
+        <w:numPr>
+          <w:ilvl w:val="0"/>
+          <w:numId w:val="3"/>
+        </w:numPr>
+        <w:rPr>
+          <w:lang w:val="it-IT"/>
+        </w:rPr>
+      </w:pPr>
+      <w:r>
+        <w:rPr>
+          <w:lang w:val="it-IT"/>
+        </w:rPr>
+        <w:t xml:space="preserve">Presentazione sintetica in cui verrà mostrato il lavoro svolto, </w:t>
+      </w:r>
+    </w:p>
+    <w:p>
+      <w:pPr>
+        <w:pStyle w:val="Paragrafoelenco"/>
+        <w:numPr>
+          <w:ilvl w:val="0"/>
+          <w:numId w:val="3"/>
+        </w:numPr>
+        <w:rPr>
+          <w:lang w:val="it-IT"/>
+        </w:rPr>
+      </w:pPr>
+      <w:r>
+        <w:rPr>
+          <w:lang w:val="it-IT"/>
+        </w:rPr>
+        <w:t>Demo per mostrare il funzionamento del modulo.</w:t>
+      </w:r>
+    </w:p>
+    <w:p>
+      <w:pPr>
+        <w:rPr>
+          <w:lang w:val="it-IT"/>
+        </w:rPr>
+      </w:pPr>
+    </w:p>
+    <w:p>
+      <w:pPr>
+        <w:rPr>
+          <w:lang w:val="it-IT"/>
+        </w:rPr>
+      </w:pPr>
+      <w:r>
+        <w:rPr>
+          <w:lang w:val="it-IT"/>
+        </w:rPr>
+        <w:br w:type="page"/>
+      </w:r>
+    </w:p>
+    <w:p>
+      <w:pPr>
+        <w:rPr>
+          <w:lang w:val="it-IT"/>
+        </w:rPr>
+      </w:pPr>
+    </w:p>
+    <w:p>
+      <w:pPr>
         <w:rPr>
           <w:lang w:val="it-IT"/>
         </w:rPr>
@@ -256,11 +1175,13 @@
     <w:p>
       <w:pPr>
         <w:rPr>
-          <w:lang w:val="it-IT"/>
-        </w:rPr>
-      </w:pPr>
-      <w:r>
-        <w:rPr>
+          <w:strike/>
+          <w:lang w:val="it-IT"/>
+        </w:rPr>
+      </w:pPr>
+      <w:r>
+        <w:rPr>
+          <w:strike/>
           <w:lang w:val="it-IT"/>
         </w:rPr>
         <w:t>Qui non ci sono assunzioni grandi (ignorare la prima parte del paper).</w:t>
@@ -269,17 +1190,20 @@
     <w:p>
       <w:pPr>
         <w:rPr>
-          <w:lang w:val="it-IT"/>
-        </w:rPr>
-      </w:pPr>
-      <w:r>
-        <w:rPr>
+          <w:strike/>
+          <w:lang w:val="it-IT"/>
+        </w:rPr>
+      </w:pPr>
+      <w:r>
+        <w:rPr>
+          <w:strike/>
           <w:lang w:val="it-IT"/>
         </w:rPr>
         <w:t xml:space="preserve">Soglia </w:t>
       </w:r>
       <w:r>
         <w:rPr>
+          <w:strike/>
           <w:lang w:val="it-IT"/>
         </w:rPr>
         <w:t xml:space="preserve">parametri – esponi quali parametri ci sono. </w:t>
@@ -288,11 +1212,13 @@
     <w:p>
       <w:pPr>
         <w:rPr>
-          <w:lang w:val="it-IT"/>
-        </w:rPr>
-      </w:pPr>
-      <w:r>
-        <w:rPr>
+          <w:strike/>
+          <w:lang w:val="it-IT"/>
+        </w:rPr>
+      </w:pPr>
+      <w:r>
+        <w:rPr>
+          <w:strike/>
           <w:lang w:val="it-IT"/>
         </w:rPr>
         <w:t xml:space="preserve">Testato attraverso un applicazione esterna da scrivere noi o uno script o plug in </w:t>
@@ -300,6 +1226,7 @@
       <w:proofErr w:type="spellStart"/>
       <w:r>
         <w:rPr>
+          <w:strike/>
           <w:lang w:val="it-IT"/>
         </w:rPr>
         <w:t>rest</w:t>
@@ -307,6 +1234,7 @@
       <w:proofErr w:type="spellEnd"/>
       <w:r>
         <w:rPr>
+          <w:strike/>
           <w:lang w:val="it-IT"/>
         </w:rPr>
         <w:t>.</w:t>
@@ -315,11 +1243,13 @@
     <w:p>
       <w:pPr>
         <w:rPr>
-          <w:lang w:val="it-IT"/>
-        </w:rPr>
-      </w:pPr>
-      <w:r>
-        <w:rPr>
+          <w:strike/>
+          <w:lang w:val="it-IT"/>
+        </w:rPr>
+      </w:pPr>
+      <w:r>
+        <w:rPr>
+          <w:strike/>
           <w:lang w:val="it-IT"/>
         </w:rPr>
         <w:t>Architettura scelta per il testing dell’implementazione (</w:t>
@@ -327,6 +1257,7 @@
       <w:proofErr w:type="spellStart"/>
       <w:r>
         <w:rPr>
+          <w:strike/>
           <w:lang w:val="it-IT"/>
         </w:rPr>
         <w:t>mininet</w:t>
@@ -334,6 +1265,7 @@
       <w:proofErr w:type="spellEnd"/>
       <w:r>
         <w:rPr>
+          <w:strike/>
           <w:lang w:val="it-IT"/>
         </w:rPr>
         <w:t xml:space="preserve">) </w:t>
@@ -355,11 +1287,13 @@
     <w:p>
       <w:pPr>
         <w:rPr>
-          <w:lang w:val="it-IT"/>
-        </w:rPr>
-      </w:pPr>
-      <w:r>
-        <w:rPr>
+          <w:strike/>
+          <w:lang w:val="it-IT"/>
+        </w:rPr>
+      </w:pPr>
+      <w:r>
+        <w:rPr>
+          <w:strike/>
           <w:lang w:val="it-IT"/>
         </w:rPr>
         <w:t xml:space="preserve">Assunzione # indirizzi </w:t>
@@ -367,6 +1301,7 @@
       <w:proofErr w:type="spellStart"/>
       <w:r>
         <w:rPr>
+          <w:strike/>
           <w:lang w:val="it-IT"/>
         </w:rPr>
         <w:t>ip</w:t>
@@ -374,6 +1309,7 @@
       <w:proofErr w:type="spellEnd"/>
       <w:r>
         <w:rPr>
+          <w:strike/>
           <w:lang w:val="it-IT"/>
         </w:rPr>
         <w:t xml:space="preserve"> (fai una lista circolare)</w:t>
@@ -402,18 +1338,19 @@
         <w:rPr>
           <w:lang w:val="it-IT"/>
         </w:rPr>
-        <w:lastRenderedPageBreak/>
         <w:t>Il server non origina del traffico da solo (differenziazione indirizzi e porta).</w:t>
       </w:r>
     </w:p>
     <w:p>
       <w:pPr>
         <w:rPr>
-          <w:lang w:val="it-IT"/>
-        </w:rPr>
-      </w:pPr>
-      <w:r>
-        <w:rPr>
+          <w:strike/>
+          <w:lang w:val="it-IT"/>
+        </w:rPr>
+      </w:pPr>
+      <w:r>
+        <w:rPr>
+          <w:strike/>
           <w:lang w:val="it-IT"/>
         </w:rPr>
         <w:t>Pool di indirizzi: implementabile se c’è tempo</w:t>
@@ -422,11 +1359,14 @@
     <w:p>
       <w:pPr>
         <w:rPr>
-          <w:lang w:val="it-IT"/>
-        </w:rPr>
-      </w:pPr>
-      <w:r>
-        <w:rPr>
+          <w:strike/>
+          <w:lang w:val="it-IT"/>
+        </w:rPr>
+      </w:pPr>
+      <w:bookmarkStart w:id="1" w:name="_Hlk532844952"/>
+      <w:r>
+        <w:rPr>
+          <w:strike/>
           <w:lang w:val="it-IT"/>
         </w:rPr>
         <w:t xml:space="preserve">Servizio con </w:t>
@@ -434,6 +1374,7 @@
       <w:proofErr w:type="spellStart"/>
       <w:r>
         <w:rPr>
+          <w:strike/>
           <w:lang w:val="it-IT"/>
         </w:rPr>
         <w:t>capcha</w:t>
@@ -441,12 +1382,14 @@
       <w:proofErr w:type="spellEnd"/>
       <w:r>
         <w:rPr>
+          <w:strike/>
           <w:lang w:val="it-IT"/>
         </w:rPr>
         <w:t xml:space="preserve">: </w:t>
       </w:r>
       <w:r>
         <w:rPr>
+          <w:strike/>
           <w:lang w:val="it-IT"/>
         </w:rPr>
         <w:t xml:space="preserve">inserire un </w:t>
@@ -454,6 +1397,7 @@
       <w:proofErr w:type="gramStart"/>
       <w:r>
         <w:rPr>
+          <w:strike/>
           <w:lang w:val="it-IT"/>
         </w:rPr>
         <w:t>equivalente ,</w:t>
@@ -461,26 +1405,30 @@
       <w:proofErr w:type="gramEnd"/>
       <w:r>
         <w:rPr>
+          <w:strike/>
           <w:lang w:val="it-IT"/>
         </w:rPr>
         <w:t xml:space="preserve"> ma anche questo se c’è tempo.</w:t>
       </w:r>
     </w:p>
-    <w:p>
-      <w:pPr>
-        <w:rPr>
-          <w:lang w:val="it-IT"/>
-        </w:rPr>
-      </w:pPr>
-    </w:p>
-    <w:p>
-      <w:pPr>
-        <w:rPr>
-          <w:lang w:val="it-IT"/>
-        </w:rPr>
-      </w:pPr>
-      <w:r>
-        <w:rPr>
+    <w:bookmarkEnd w:id="1"/>
+    <w:p>
+      <w:pPr>
+        <w:rPr>
+          <w:lang w:val="it-IT"/>
+        </w:rPr>
+      </w:pPr>
+    </w:p>
+    <w:p>
+      <w:pPr>
+        <w:rPr>
+          <w:strike/>
+          <w:lang w:val="it-IT"/>
+        </w:rPr>
+      </w:pPr>
+      <w:r>
+        <w:rPr>
+          <w:strike/>
           <w:lang w:val="it-IT"/>
         </w:rPr>
         <w:t>Relazione:</w:t>
@@ -489,11 +1437,13 @@
     <w:p>
       <w:pPr>
         <w:rPr>
-          <w:lang w:val="it-IT"/>
-        </w:rPr>
-      </w:pPr>
-      <w:r>
-        <w:rPr>
+          <w:strike/>
+          <w:lang w:val="it-IT"/>
+        </w:rPr>
+      </w:pPr>
+      <w:r>
+        <w:rPr>
+          <w:strike/>
           <w:lang w:val="it-IT"/>
         </w:rPr>
         <w:t>documento di accompagnamento che illustra scelte fatte per il codice</w:t>
@@ -502,11 +1452,13 @@
     <w:p>
       <w:pPr>
         <w:rPr>
-          <w:lang w:val="it-IT"/>
-        </w:rPr>
-      </w:pPr>
-      <w:r>
-        <w:rPr>
+          <w:strike/>
+          <w:lang w:val="it-IT"/>
+        </w:rPr>
+      </w:pPr>
+      <w:r>
+        <w:rPr>
+          <w:strike/>
           <w:lang w:val="it-IT"/>
         </w:rPr>
         <w:t>Per l’esame:</w:t>
@@ -515,11 +1467,13 @@
     <w:p>
       <w:pPr>
         <w:rPr>
-          <w:lang w:val="it-IT"/>
-        </w:rPr>
-      </w:pPr>
-      <w:r>
-        <w:rPr>
+          <w:strike/>
+          <w:lang w:val="it-IT"/>
+        </w:rPr>
+      </w:pPr>
+      <w:r>
+        <w:rPr>
+          <w:strike/>
           <w:lang w:val="it-IT"/>
         </w:rPr>
         <w:t xml:space="preserve">una presentazione in cui presentiamo il lavoro e se vogliamo una demo per far vedere come funziona </w:t>
@@ -528,18 +1482,21 @@
     <w:p>
       <w:pPr>
         <w:rPr>
-          <w:lang w:val="it-IT"/>
-        </w:rPr>
-      </w:pPr>
-    </w:p>
-    <w:p>
-      <w:pPr>
-        <w:rPr>
-          <w:lang w:val="it-IT"/>
-        </w:rPr>
-      </w:pPr>
-      <w:r>
-        <w:rPr>
+          <w:strike/>
+          <w:lang w:val="it-IT"/>
+        </w:rPr>
+      </w:pPr>
+    </w:p>
+    <w:p>
+      <w:pPr>
+        <w:rPr>
+          <w:strike/>
+          <w:lang w:val="it-IT"/>
+        </w:rPr>
+      </w:pPr>
+      <w:r>
+        <w:rPr>
+          <w:strike/>
           <w:lang w:val="it-IT"/>
         </w:rPr>
         <w:t>ARP</w:t>
@@ -553,11 +1510,13 @@
           <w:numId w:val="1"/>
         </w:numPr>
         <w:rPr>
-          <w:lang w:val="it-IT"/>
-        </w:rPr>
-      </w:pPr>
-      <w:r>
-        <w:rPr>
+          <w:strike/>
+          <w:lang w:val="it-IT"/>
+        </w:rPr>
+      </w:pPr>
+      <w:r>
+        <w:rPr>
+          <w:strike/>
           <w:lang w:val="it-IT"/>
         </w:rPr>
         <w:t xml:space="preserve">Cambi </w:t>
@@ -565,6 +1524,7 @@
       <w:proofErr w:type="spellStart"/>
       <w:r>
         <w:rPr>
+          <w:strike/>
           <w:lang w:val="it-IT"/>
         </w:rPr>
         <w:t>ip</w:t>
@@ -572,6 +1532,7 @@
       <w:proofErr w:type="spellEnd"/>
       <w:r>
         <w:rPr>
+          <w:strike/>
           <w:lang w:val="it-IT"/>
         </w:rPr>
         <w:t xml:space="preserve"> ma non cambi l’</w:t>
@@ -579,6 +1540,7 @@
       <w:proofErr w:type="spellStart"/>
       <w:r>
         <w:rPr>
+          <w:strike/>
           <w:lang w:val="it-IT"/>
         </w:rPr>
         <w:t>arp</w:t>
@@ -586,6 +1548,7 @@
       <w:proofErr w:type="spellEnd"/>
       <w:r>
         <w:rPr>
+          <w:strike/>
           <w:lang w:val="it-IT"/>
         </w:rPr>
         <w:t xml:space="preserve"> -&gt; non funziona perché </w:t>
@@ -593,6 +1556,7 @@
       <w:proofErr w:type="spellStart"/>
       <w:r>
         <w:rPr>
+          <w:strike/>
           <w:lang w:val="it-IT"/>
         </w:rPr>
         <w:t>arp</w:t>
@@ -600,6 +1564,7 @@
       <w:proofErr w:type="spellEnd"/>
       <w:r>
         <w:rPr>
+          <w:strike/>
           <w:lang w:val="it-IT"/>
         </w:rPr>
         <w:t xml:space="preserve"> ha un </w:t>
@@ -607,6 +1572,7 @@
       <w:proofErr w:type="spellStart"/>
       <w:r>
         <w:rPr>
+          <w:strike/>
           <w:lang w:val="it-IT"/>
         </w:rPr>
         <w:t>addr</w:t>
@@ -614,6 +1580,7 @@
       <w:proofErr w:type="spellEnd"/>
       <w:r>
         <w:rPr>
+          <w:strike/>
           <w:lang w:val="it-IT"/>
         </w:rPr>
         <w:t xml:space="preserve"> table: due </w:t>
@@ -621,6 +1588,7 @@
       <w:proofErr w:type="spellStart"/>
       <w:r>
         <w:rPr>
+          <w:strike/>
           <w:lang w:val="it-IT"/>
         </w:rPr>
         <w:t>ip</w:t>
@@ -628,6 +1596,7 @@
       <w:proofErr w:type="spellEnd"/>
       <w:r>
         <w:rPr>
+          <w:strike/>
           <w:lang w:val="it-IT"/>
         </w:rPr>
         <w:t xml:space="preserve"> diversi avrebbero lo stesso </w:t>
@@ -635,6 +1604,7 @@
       <w:proofErr w:type="spellStart"/>
       <w:r>
         <w:rPr>
+          <w:strike/>
           <w:lang w:val="it-IT"/>
         </w:rPr>
         <w:t>mac</w:t>
@@ -642,6 +1612,7 @@
       <w:proofErr w:type="spellEnd"/>
       <w:r>
         <w:rPr>
+          <w:strike/>
           <w:lang w:val="it-IT"/>
         </w:rPr>
         <w:t xml:space="preserve"> </w:t>
@@ -649,6 +1620,7 @@
       <w:proofErr w:type="spellStart"/>
       <w:r>
         <w:rPr>
+          <w:strike/>
           <w:lang w:val="it-IT"/>
         </w:rPr>
         <w:t>addr</w:t>
@@ -656,6 +1628,7 @@
       <w:proofErr w:type="spellEnd"/>
       <w:r>
         <w:rPr>
+          <w:strike/>
           <w:lang w:val="it-IT"/>
         </w:rPr>
         <w:t xml:space="preserve">. Per ogni indirizzo </w:t>
@@ -663,6 +1636,7 @@
       <w:proofErr w:type="spellStart"/>
       <w:r>
         <w:rPr>
+          <w:strike/>
           <w:lang w:val="it-IT"/>
         </w:rPr>
         <w:t>ip</w:t>
@@ -670,6 +1644,7 @@
       <w:proofErr w:type="spellEnd"/>
       <w:r>
         <w:rPr>
+          <w:strike/>
           <w:lang w:val="it-IT"/>
         </w:rPr>
         <w:t xml:space="preserve"> che usi devi avere un </w:t>
@@ -677,6 +1652,7 @@
       <w:proofErr w:type="spellStart"/>
       <w:r>
         <w:rPr>
+          <w:strike/>
           <w:lang w:val="it-IT"/>
         </w:rPr>
         <w:t>mac</w:t>
@@ -684,6 +1660,7 @@
       <w:proofErr w:type="spellEnd"/>
       <w:r>
         <w:rPr>
+          <w:strike/>
           <w:lang w:val="it-IT"/>
         </w:rPr>
         <w:t xml:space="preserve"> </w:t>
@@ -691,6 +1668,7 @@
       <w:proofErr w:type="spellStart"/>
       <w:r>
         <w:rPr>
+          <w:strike/>
           <w:lang w:val="it-IT"/>
         </w:rPr>
         <w:t>addr</w:t>
@@ -698,6 +1676,7 @@
       <w:proofErr w:type="spellEnd"/>
       <w:r>
         <w:rPr>
+          <w:strike/>
           <w:lang w:val="it-IT"/>
         </w:rPr>
         <w:t xml:space="preserve"> </w:t>
@@ -711,11 +1690,13 @@
           <w:numId w:val="1"/>
         </w:numPr>
         <w:rPr>
-          <w:lang w:val="it-IT"/>
-        </w:rPr>
-      </w:pPr>
-      <w:r>
-        <w:rPr>
+          <w:strike/>
+          <w:lang w:val="it-IT"/>
+        </w:rPr>
+      </w:pPr>
+      <w:r>
+        <w:rPr>
+          <w:strike/>
           <w:lang w:val="it-IT"/>
         </w:rPr>
         <w:t xml:space="preserve">L’indirizzo </w:t>
@@ -723,6 +1704,7 @@
       <w:proofErr w:type="spellStart"/>
       <w:r>
         <w:rPr>
+          <w:strike/>
           <w:lang w:val="it-IT"/>
         </w:rPr>
         <w:t>ip</w:t>
@@ -730,6 +1712,7 @@
       <w:proofErr w:type="spellEnd"/>
       <w:r>
         <w:rPr>
+          <w:strike/>
           <w:lang w:val="it-IT"/>
         </w:rPr>
         <w:t xml:space="preserve"> deve essere gestito: </w:t>
@@ -743,11 +1726,13 @@
           <w:numId w:val="1"/>
         </w:numPr>
         <w:rPr>
-          <w:lang w:val="it-IT"/>
-        </w:rPr>
-      </w:pPr>
-      <w:r>
-        <w:rPr>
+          <w:strike/>
+          <w:lang w:val="it-IT"/>
+        </w:rPr>
+      </w:pPr>
+      <w:r>
+        <w:rPr>
+          <w:strike/>
           <w:lang w:val="it-IT"/>
         </w:rPr>
         <w:t>Server sotto attacco</w:t>
@@ -761,12 +1746,14 @@
           <w:numId w:val="1"/>
         </w:numPr>
         <w:rPr>
-          <w:lang w:val="it-IT"/>
-        </w:rPr>
-      </w:pPr>
-      <w:proofErr w:type="spellStart"/>
-      <w:r>
-        <w:rPr>
+          <w:strike/>
+          <w:lang w:val="it-IT"/>
+        </w:rPr>
+      </w:pPr>
+      <w:proofErr w:type="spellStart"/>
+      <w:r>
+        <w:rPr>
+          <w:strike/>
           <w:lang w:val="it-IT"/>
         </w:rPr>
         <w:t>Arp</w:t>
@@ -774,6 +1761,7 @@
       <w:proofErr w:type="spellEnd"/>
       <w:r>
         <w:rPr>
+          <w:strike/>
           <w:lang w:val="it-IT"/>
         </w:rPr>
         <w:t xml:space="preserve"> trasparente -&gt; da non gestire perché il server si autoassegna il nuovo indirizzo D’. </w:t>
@@ -787,11 +1775,13 @@
           <w:numId w:val="1"/>
         </w:numPr>
         <w:rPr>
-          <w:lang w:val="it-IT"/>
-        </w:rPr>
-      </w:pPr>
-      <w:r>
-        <w:rPr>
+          <w:strike/>
+          <w:lang w:val="it-IT"/>
+        </w:rPr>
+      </w:pPr>
+      <w:r>
+        <w:rPr>
+          <w:strike/>
           <w:lang w:val="it-IT"/>
         </w:rPr>
         <w:t xml:space="preserve">Questo comportamento è implementato nel modulo forwarding che va incluso </w:t>
@@ -800,6 +1790,7 @@
     <w:p>
       <w:pPr>
         <w:rPr>
+          <w:strike/>
           <w:lang w:val="it-IT"/>
         </w:rPr>
       </w:pPr>
@@ -962,11 +1953,13 @@
     <w:p>
       <w:pPr>
         <w:rPr>
-          <w:lang w:val="it-IT"/>
-        </w:rPr>
-      </w:pPr>
-      <w:r>
-        <w:rPr>
+          <w:strike/>
+          <w:lang w:val="it-IT"/>
+        </w:rPr>
+      </w:pPr>
+      <w:r>
+        <w:rPr>
+          <w:strike/>
           <w:lang w:val="it-IT"/>
         </w:rPr>
         <w:t>TIMEOUT</w:t>
@@ -975,11 +1968,13 @@
     <w:p>
       <w:pPr>
         <w:rPr>
-          <w:lang w:val="it-IT"/>
-        </w:rPr>
-      </w:pPr>
-      <w:r>
-        <w:rPr>
+          <w:strike/>
+          <w:lang w:val="it-IT"/>
+        </w:rPr>
+      </w:pPr>
+      <w:r>
+        <w:rPr>
+          <w:strike/>
           <w:lang w:val="it-IT"/>
         </w:rPr>
         <w:t xml:space="preserve">Scegliere un valore noi, fare keep </w:t>
@@ -987,6 +1982,7 @@
       <w:proofErr w:type="spellStart"/>
       <w:r>
         <w:rPr>
+          <w:strike/>
           <w:lang w:val="it-IT"/>
         </w:rPr>
         <w:t>alive</w:t>
@@ -994,6 +1990,7 @@
       <w:proofErr w:type="spellEnd"/>
       <w:r>
         <w:rPr>
+          <w:strike/>
           <w:lang w:val="it-IT"/>
         </w:rPr>
         <w:t xml:space="preserve"> sul client per testare meglio.</w:t>
@@ -1039,6 +2036,37 @@
         </w:rPr>
         <w:t xml:space="preserve"> </w:t>
       </w:r>
+      <w:r>
+        <w:rPr>
+          <w:lang w:val="it-IT"/>
+        </w:rPr>
+        <w:sym w:font="Wingdings" w:char="F0E0"/>
+      </w:r>
+      <w:r>
+        <w:rPr>
+          <w:lang w:val="it-IT"/>
+        </w:rPr>
+        <w:t xml:space="preserve"> io qui non ho capito </w:t>
+      </w:r>
+      <w:r>
+        <w:rPr>
+          <mc:AlternateContent>
+            <mc:Choice Requires="w16se"/>
+            <mc:Fallback>
+              <w:rFonts w:ascii="Segoe UI Emoji" w:eastAsia="Segoe UI Emoji" w:hAnsi="Segoe UI Emoji" w:cs="Segoe UI Emoji"/>
+            </mc:Fallback>
+          </mc:AlternateContent>
+          <w:lang w:val="it-IT"/>
+        </w:rPr>
+        <mc:AlternateContent>
+          <mc:Choice Requires="w16se">
+            <w16se:symEx w16se:font="Segoe UI Emoji" w16se:char="2639"/>
+          </mc:Choice>
+          <mc:Fallback>
+            <w:t>☹</w:t>
+          </mc:Fallback>
+        </mc:AlternateContent>
+      </w:r>
     </w:p>
     <w:p>
       <w:pPr>
@@ -1056,18 +2084,21 @@
     <w:p>
       <w:pPr>
         <w:rPr>
-          <w:lang w:val="it-IT"/>
-        </w:rPr>
-      </w:pPr>
-    </w:p>
-    <w:p>
-      <w:pPr>
-        <w:rPr>
-          <w:lang w:val="it-IT"/>
-        </w:rPr>
-      </w:pPr>
-      <w:r>
-        <w:rPr>
+          <w:strike/>
+          <w:lang w:val="it-IT"/>
+        </w:rPr>
+      </w:pPr>
+    </w:p>
+    <w:p>
+      <w:pPr>
+        <w:rPr>
+          <w:strike/>
+          <w:lang w:val="it-IT"/>
+        </w:rPr>
+      </w:pPr>
+      <w:r>
+        <w:rPr>
+          <w:strike/>
           <w:lang w:val="it-IT"/>
         </w:rPr>
         <w:t>DELETE:</w:t>
@@ -1076,17 +2107,20 @@
     <w:p>
       <w:pPr>
         <w:rPr>
-          <w:lang w:val="it-IT"/>
-        </w:rPr>
-      </w:pPr>
-      <w:r>
-        <w:rPr>
+          <w:strike/>
+          <w:lang w:val="it-IT"/>
+        </w:rPr>
+      </w:pPr>
+      <w:r>
+        <w:rPr>
+          <w:strike/>
           <w:lang w:val="it-IT"/>
         </w:rPr>
         <w:t>cancellare tutte le regole che hanno match: serve di guardare nella documentazione o provare. La delete cancella la regola precisa</w:t>
       </w:r>
       <w:r>
         <w:rPr>
+          <w:strike/>
           <w:lang w:val="it-IT"/>
         </w:rPr>
         <w:t xml:space="preserve"> che gli dici. Se vuoi cancellare più di una si deve trovare noi il modo ma </w:t>
@@ -1094,6 +2128,7 @@
       <w:proofErr w:type="spellStart"/>
       <w:r>
         <w:rPr>
+          <w:strike/>
           <w:lang w:val="it-IT"/>
         </w:rPr>
         <w:t>carlo</w:t>
@@ -1101,17 +2136,10 @@
       <w:proofErr w:type="spellEnd"/>
       <w:r>
         <w:rPr>
-          <w:lang w:val="it-IT"/>
-        </w:rPr>
-        <w:t xml:space="preserve"> non sa se si più fare, se non tenendo traccia delle entry già fatte o inserendo una regola a priorità massima che invalida le altre e levi di mezzo il modulo di sotto. </w:t>
-      </w:r>
-      <w:bookmarkStart w:id="0" w:name="_GoBack"/>
-      <w:bookmarkEnd w:id="0"/>
-      <w:r>
-        <w:rPr>
-          <w:lang w:val="it-IT"/>
-        </w:rPr>
-        <w:t xml:space="preserve"> </w:t>
+          <w:strike/>
+          <w:lang w:val="it-IT"/>
+        </w:rPr>
+        <w:t xml:space="preserve"> non sa se si più fare, se non tenendo traccia delle entry già fatte o inserendo una regola a priorità massima che invalida le altre e levi di mezzo il modulo di sotto.  </w:t>
       </w:r>
     </w:p>
     <w:p>
@@ -1151,7 +2179,6 @@
         <w:rPr>
           <w:lang w:val="it-IT"/>
         </w:rPr>
-        <w:lastRenderedPageBreak/>
         <w:t xml:space="preserve">Lo </w:t>
       </w:r>
       <w:proofErr w:type="spellStart"/>
@@ -1302,6 +2329,119 @@
 <file path=word/numbering.xml><?xml version="1.0" encoding="utf-8"?>
 <w:numbering xmlns:wpc="http://schemas.microsoft.com/office/word/2010/wordprocessingCanvas" xmlns:cx="http://schemas.microsoft.com/office/drawing/2014/chartex" xmlns:cx1="http://schemas.microsoft.com/office/drawing/2015/9/8/chartex" xmlns:cx2="http://schemas.microsoft.com/office/drawing/2015/10/21/chartex" xmlns:cx3="http://schemas.microsoft.com/office/drawing/2016/5/9/chartex" xmlns:cx4="http://schemas.microsoft.com/office/drawing/2016/5/10/chartex" xmlns:cx5="http://schemas.microsoft.com/office/drawing/2016/5/11/chartex" xmlns:cx6="http://schemas.microsoft.com/office/drawing/2016/5/12/chartex" xmlns:cx7="http://schemas.microsoft.com/office/drawing/2016/5/13/chartex" xmlns:cx8="http://schemas.microsoft.com/office/drawing/2016/5/14/chartex" xmlns:mc="http://schemas.openxmlformats.org/markup-compatibility/2006" xmlns:aink="http://schemas.microsoft.com/office/drawing/2016/ink" xmlns:am3d="http://schemas.microsoft.com/office/drawing/2017/model3d" xmlns:o="urn:schemas-microsoft-com:office:office" xmlns:r="http://schemas.openxmlformats.org/officeDocument/2006/relationships" xmlns:m="http://schemas.openxmlformats.org/officeDocument/2006/math" xmlns:v="urn:schemas-microsoft-com:vml" xmlns:wp14="http://schemas.microsoft.com/office/word/2010/wordprocessingDrawing" xmlns:wp="http://schemas.openxmlformats.org/drawingml/2006/wordprocessingDrawing" xmlns:w10="urn:schemas-microsoft-com:office:word" xmlns:w="http://schemas.openxmlformats.org/wordprocessingml/2006/main" xmlns:w14="http://schemas.microsoft.com/office/word/2010/wordml" xmlns:w15="http://schemas.microsoft.com/office/word/2012/wordml" xmlns:w16cid="http://schemas.microsoft.com/office/word/2016/wordml/cid" xmlns:w16se="http://schemas.microsoft.com/office/word/2015/wordml/symex" xmlns:wpg="http://schemas.microsoft.com/office/word/2010/wordprocessingGroup" xmlns:wpi="http://schemas.microsoft.com/office/word/2010/wordprocessingInk" xmlns:wne="http://schemas.microsoft.com/office/word/2006/wordml" xmlns:wps="http://schemas.microsoft.com/office/word/2010/wordprocessingShape" mc:Ignorable="w14 w15 w16se w16cid wp14">
   <w:abstractNum w:abstractNumId="0" w15:restartNumberingAfterBreak="0">
+    <w:nsid w:val="07075228"/>
+    <w:multiLevelType w:val="hybridMultilevel"/>
+    <w:tmpl w:val="01128A26"/>
+    <w:lvl w:ilvl="0" w:tplc="08090001">
+      <w:start w:val="1"/>
+      <w:numFmt w:val="bullet"/>
+      <w:lvlText w:val=""/>
+      <w:lvlJc w:val="left"/>
+      <w:pPr>
+        <w:ind w:left="720" w:hanging="360"/>
+      </w:pPr>
+      <w:rPr>
+        <w:rFonts w:ascii="Symbol" w:hAnsi="Symbol" w:hint="default"/>
+      </w:rPr>
+    </w:lvl>
+    <w:lvl w:ilvl="1" w:tplc="08090003" w:tentative="1">
+      <w:start w:val="1"/>
+      <w:numFmt w:val="bullet"/>
+      <w:lvlText w:val="o"/>
+      <w:lvlJc w:val="left"/>
+      <w:pPr>
+        <w:ind w:left="1440" w:hanging="360"/>
+      </w:pPr>
+      <w:rPr>
+        <w:rFonts w:ascii="Courier New" w:hAnsi="Courier New" w:cs="Courier New" w:hint="default"/>
+      </w:rPr>
+    </w:lvl>
+    <w:lvl w:ilvl="2" w:tplc="08090005" w:tentative="1">
+      <w:start w:val="1"/>
+      <w:numFmt w:val="bullet"/>
+      <w:lvlText w:val=""/>
+      <w:lvlJc w:val="left"/>
+      <w:pPr>
+        <w:ind w:left="2160" w:hanging="360"/>
+      </w:pPr>
+      <w:rPr>
+        <w:rFonts w:ascii="Wingdings" w:hAnsi="Wingdings" w:hint="default"/>
+      </w:rPr>
+    </w:lvl>
+    <w:lvl w:ilvl="3" w:tplc="08090001" w:tentative="1">
+      <w:start w:val="1"/>
+      <w:numFmt w:val="bullet"/>
+      <w:lvlText w:val=""/>
+      <w:lvlJc w:val="left"/>
+      <w:pPr>
+        <w:ind w:left="2880" w:hanging="360"/>
+      </w:pPr>
+      <w:rPr>
+        <w:rFonts w:ascii="Symbol" w:hAnsi="Symbol" w:hint="default"/>
+      </w:rPr>
+    </w:lvl>
+    <w:lvl w:ilvl="4" w:tplc="08090003" w:tentative="1">
+      <w:start w:val="1"/>
+      <w:numFmt w:val="bullet"/>
+      <w:lvlText w:val="o"/>
+      <w:lvlJc w:val="left"/>
+      <w:pPr>
+        <w:ind w:left="3600" w:hanging="360"/>
+      </w:pPr>
+      <w:rPr>
+        <w:rFonts w:ascii="Courier New" w:hAnsi="Courier New" w:cs="Courier New" w:hint="default"/>
+      </w:rPr>
+    </w:lvl>
+    <w:lvl w:ilvl="5" w:tplc="08090005" w:tentative="1">
+      <w:start w:val="1"/>
+      <w:numFmt w:val="bullet"/>
+      <w:lvlText w:val=""/>
+      <w:lvlJc w:val="left"/>
+      <w:pPr>
+        <w:ind w:left="4320" w:hanging="360"/>
+      </w:pPr>
+      <w:rPr>
+        <w:rFonts w:ascii="Wingdings" w:hAnsi="Wingdings" w:hint="default"/>
+      </w:rPr>
+    </w:lvl>
+    <w:lvl w:ilvl="6" w:tplc="08090001" w:tentative="1">
+      <w:start w:val="1"/>
+      <w:numFmt w:val="bullet"/>
+      <w:lvlText w:val=""/>
+      <w:lvlJc w:val="left"/>
+      <w:pPr>
+        <w:ind w:left="5040" w:hanging="360"/>
+      </w:pPr>
+      <w:rPr>
+        <w:rFonts w:ascii="Symbol" w:hAnsi="Symbol" w:hint="default"/>
+      </w:rPr>
+    </w:lvl>
+    <w:lvl w:ilvl="7" w:tplc="08090003" w:tentative="1">
+      <w:start w:val="1"/>
+      <w:numFmt w:val="bullet"/>
+      <w:lvlText w:val="o"/>
+      <w:lvlJc w:val="left"/>
+      <w:pPr>
+        <w:ind w:left="5760" w:hanging="360"/>
+      </w:pPr>
+      <w:rPr>
+        <w:rFonts w:ascii="Courier New" w:hAnsi="Courier New" w:cs="Courier New" w:hint="default"/>
+      </w:rPr>
+    </w:lvl>
+    <w:lvl w:ilvl="8" w:tplc="08090005" w:tentative="1">
+      <w:start w:val="1"/>
+      <w:numFmt w:val="bullet"/>
+      <w:lvlText w:val=""/>
+      <w:lvlJc w:val="left"/>
+      <w:pPr>
+        <w:ind w:left="6480" w:hanging="360"/>
+      </w:pPr>
+      <w:rPr>
+        <w:rFonts w:ascii="Wingdings" w:hAnsi="Wingdings" w:hint="default"/>
+      </w:rPr>
+    </w:lvl>
+  </w:abstractNum>
+  <w:abstractNum w:abstractNumId="1" w15:restartNumberingAfterBreak="0">
     <w:nsid w:val="3FCE7084"/>
     <w:multiLevelType w:val="hybridMultilevel"/>
     <w:tmpl w:val="50F8B782"/>
@@ -1390,7 +2530,242 @@
       </w:pPr>
     </w:lvl>
   </w:abstractNum>
+  <w:abstractNum w:abstractNumId="2" w15:restartNumberingAfterBreak="0">
+    <w:nsid w:val="41D95BFA"/>
+    <w:multiLevelType w:val="hybridMultilevel"/>
+    <w:tmpl w:val="C240B49C"/>
+    <w:lvl w:ilvl="0" w:tplc="08090001">
+      <w:start w:val="1"/>
+      <w:numFmt w:val="bullet"/>
+      <w:lvlText w:val=""/>
+      <w:lvlJc w:val="left"/>
+      <w:pPr>
+        <w:ind w:left="720" w:hanging="360"/>
+      </w:pPr>
+      <w:rPr>
+        <w:rFonts w:ascii="Symbol" w:hAnsi="Symbol" w:hint="default"/>
+      </w:rPr>
+    </w:lvl>
+    <w:lvl w:ilvl="1" w:tplc="08090003">
+      <w:start w:val="1"/>
+      <w:numFmt w:val="bullet"/>
+      <w:lvlText w:val="o"/>
+      <w:lvlJc w:val="left"/>
+      <w:pPr>
+        <w:ind w:left="1440" w:hanging="360"/>
+      </w:pPr>
+      <w:rPr>
+        <w:rFonts w:ascii="Courier New" w:hAnsi="Courier New" w:cs="Courier New" w:hint="default"/>
+      </w:rPr>
+    </w:lvl>
+    <w:lvl w:ilvl="2" w:tplc="08090005" w:tentative="1">
+      <w:start w:val="1"/>
+      <w:numFmt w:val="bullet"/>
+      <w:lvlText w:val=""/>
+      <w:lvlJc w:val="left"/>
+      <w:pPr>
+        <w:ind w:left="2160" w:hanging="360"/>
+      </w:pPr>
+      <w:rPr>
+        <w:rFonts w:ascii="Wingdings" w:hAnsi="Wingdings" w:hint="default"/>
+      </w:rPr>
+    </w:lvl>
+    <w:lvl w:ilvl="3" w:tplc="08090001" w:tentative="1">
+      <w:start w:val="1"/>
+      <w:numFmt w:val="bullet"/>
+      <w:lvlText w:val=""/>
+      <w:lvlJc w:val="left"/>
+      <w:pPr>
+        <w:ind w:left="2880" w:hanging="360"/>
+      </w:pPr>
+      <w:rPr>
+        <w:rFonts w:ascii="Symbol" w:hAnsi="Symbol" w:hint="default"/>
+      </w:rPr>
+    </w:lvl>
+    <w:lvl w:ilvl="4" w:tplc="08090003" w:tentative="1">
+      <w:start w:val="1"/>
+      <w:numFmt w:val="bullet"/>
+      <w:lvlText w:val="o"/>
+      <w:lvlJc w:val="left"/>
+      <w:pPr>
+        <w:ind w:left="3600" w:hanging="360"/>
+      </w:pPr>
+      <w:rPr>
+        <w:rFonts w:ascii="Courier New" w:hAnsi="Courier New" w:cs="Courier New" w:hint="default"/>
+      </w:rPr>
+    </w:lvl>
+    <w:lvl w:ilvl="5" w:tplc="08090005" w:tentative="1">
+      <w:start w:val="1"/>
+      <w:numFmt w:val="bullet"/>
+      <w:lvlText w:val=""/>
+      <w:lvlJc w:val="left"/>
+      <w:pPr>
+        <w:ind w:left="4320" w:hanging="360"/>
+      </w:pPr>
+      <w:rPr>
+        <w:rFonts w:ascii="Wingdings" w:hAnsi="Wingdings" w:hint="default"/>
+      </w:rPr>
+    </w:lvl>
+    <w:lvl w:ilvl="6" w:tplc="08090001" w:tentative="1">
+      <w:start w:val="1"/>
+      <w:numFmt w:val="bullet"/>
+      <w:lvlText w:val=""/>
+      <w:lvlJc w:val="left"/>
+      <w:pPr>
+        <w:ind w:left="5040" w:hanging="360"/>
+      </w:pPr>
+      <w:rPr>
+        <w:rFonts w:ascii="Symbol" w:hAnsi="Symbol" w:hint="default"/>
+      </w:rPr>
+    </w:lvl>
+    <w:lvl w:ilvl="7" w:tplc="08090003" w:tentative="1">
+      <w:start w:val="1"/>
+      <w:numFmt w:val="bullet"/>
+      <w:lvlText w:val="o"/>
+      <w:lvlJc w:val="left"/>
+      <w:pPr>
+        <w:ind w:left="5760" w:hanging="360"/>
+      </w:pPr>
+      <w:rPr>
+        <w:rFonts w:ascii="Courier New" w:hAnsi="Courier New" w:cs="Courier New" w:hint="default"/>
+      </w:rPr>
+    </w:lvl>
+    <w:lvl w:ilvl="8" w:tplc="08090005" w:tentative="1">
+      <w:start w:val="1"/>
+      <w:numFmt w:val="bullet"/>
+      <w:lvlText w:val=""/>
+      <w:lvlJc w:val="left"/>
+      <w:pPr>
+        <w:ind w:left="6480" w:hanging="360"/>
+      </w:pPr>
+      <w:rPr>
+        <w:rFonts w:ascii="Wingdings" w:hAnsi="Wingdings" w:hint="default"/>
+      </w:rPr>
+    </w:lvl>
+  </w:abstractNum>
+  <w:abstractNum w:abstractNumId="3" w15:restartNumberingAfterBreak="0">
+    <w:nsid w:val="7DD52FD6"/>
+    <w:multiLevelType w:val="hybridMultilevel"/>
+    <w:tmpl w:val="B952ECCC"/>
+    <w:lvl w:ilvl="0" w:tplc="08090001">
+      <w:start w:val="1"/>
+      <w:numFmt w:val="bullet"/>
+      <w:lvlText w:val=""/>
+      <w:lvlJc w:val="left"/>
+      <w:pPr>
+        <w:ind w:left="720" w:hanging="360"/>
+      </w:pPr>
+      <w:rPr>
+        <w:rFonts w:ascii="Symbol" w:hAnsi="Symbol" w:hint="default"/>
+      </w:rPr>
+    </w:lvl>
+    <w:lvl w:ilvl="1" w:tplc="08090003" w:tentative="1">
+      <w:start w:val="1"/>
+      <w:numFmt w:val="bullet"/>
+      <w:lvlText w:val="o"/>
+      <w:lvlJc w:val="left"/>
+      <w:pPr>
+        <w:ind w:left="1440" w:hanging="360"/>
+      </w:pPr>
+      <w:rPr>
+        <w:rFonts w:ascii="Courier New" w:hAnsi="Courier New" w:cs="Courier New" w:hint="default"/>
+      </w:rPr>
+    </w:lvl>
+    <w:lvl w:ilvl="2" w:tplc="08090005" w:tentative="1">
+      <w:start w:val="1"/>
+      <w:numFmt w:val="bullet"/>
+      <w:lvlText w:val=""/>
+      <w:lvlJc w:val="left"/>
+      <w:pPr>
+        <w:ind w:left="2160" w:hanging="360"/>
+      </w:pPr>
+      <w:rPr>
+        <w:rFonts w:ascii="Wingdings" w:hAnsi="Wingdings" w:hint="default"/>
+      </w:rPr>
+    </w:lvl>
+    <w:lvl w:ilvl="3" w:tplc="08090001" w:tentative="1">
+      <w:start w:val="1"/>
+      <w:numFmt w:val="bullet"/>
+      <w:lvlText w:val=""/>
+      <w:lvlJc w:val="left"/>
+      <w:pPr>
+        <w:ind w:left="2880" w:hanging="360"/>
+      </w:pPr>
+      <w:rPr>
+        <w:rFonts w:ascii="Symbol" w:hAnsi="Symbol" w:hint="default"/>
+      </w:rPr>
+    </w:lvl>
+    <w:lvl w:ilvl="4" w:tplc="08090003" w:tentative="1">
+      <w:start w:val="1"/>
+      <w:numFmt w:val="bullet"/>
+      <w:lvlText w:val="o"/>
+      <w:lvlJc w:val="left"/>
+      <w:pPr>
+        <w:ind w:left="3600" w:hanging="360"/>
+      </w:pPr>
+      <w:rPr>
+        <w:rFonts w:ascii="Courier New" w:hAnsi="Courier New" w:cs="Courier New" w:hint="default"/>
+      </w:rPr>
+    </w:lvl>
+    <w:lvl w:ilvl="5" w:tplc="08090005" w:tentative="1">
+      <w:start w:val="1"/>
+      <w:numFmt w:val="bullet"/>
+      <w:lvlText w:val=""/>
+      <w:lvlJc w:val="left"/>
+      <w:pPr>
+        <w:ind w:left="4320" w:hanging="360"/>
+      </w:pPr>
+      <w:rPr>
+        <w:rFonts w:ascii="Wingdings" w:hAnsi="Wingdings" w:hint="default"/>
+      </w:rPr>
+    </w:lvl>
+    <w:lvl w:ilvl="6" w:tplc="08090001" w:tentative="1">
+      <w:start w:val="1"/>
+      <w:numFmt w:val="bullet"/>
+      <w:lvlText w:val=""/>
+      <w:lvlJc w:val="left"/>
+      <w:pPr>
+        <w:ind w:left="5040" w:hanging="360"/>
+      </w:pPr>
+      <w:rPr>
+        <w:rFonts w:ascii="Symbol" w:hAnsi="Symbol" w:hint="default"/>
+      </w:rPr>
+    </w:lvl>
+    <w:lvl w:ilvl="7" w:tplc="08090003" w:tentative="1">
+      <w:start w:val="1"/>
+      <w:numFmt w:val="bullet"/>
+      <w:lvlText w:val="o"/>
+      <w:lvlJc w:val="left"/>
+      <w:pPr>
+        <w:ind w:left="5760" w:hanging="360"/>
+      </w:pPr>
+      <w:rPr>
+        <w:rFonts w:ascii="Courier New" w:hAnsi="Courier New" w:cs="Courier New" w:hint="default"/>
+      </w:rPr>
+    </w:lvl>
+    <w:lvl w:ilvl="8" w:tplc="08090005" w:tentative="1">
+      <w:start w:val="1"/>
+      <w:numFmt w:val="bullet"/>
+      <w:lvlText w:val=""/>
+      <w:lvlJc w:val="left"/>
+      <w:pPr>
+        <w:ind w:left="6480" w:hanging="360"/>
+      </w:pPr>
+      <w:rPr>
+        <w:rFonts w:ascii="Wingdings" w:hAnsi="Wingdings" w:hint="default"/>
+      </w:rPr>
+    </w:lvl>
+  </w:abstractNum>
   <w:num w:numId="1">
+    <w:abstractNumId w:val="1"/>
+  </w:num>
+  <w:num w:numId="2">
+    <w:abstractNumId w:val="2"/>
+  </w:num>
+  <w:num w:numId="3">
+    <w:abstractNumId w:val="3"/>
+  </w:num>
+  <w:num w:numId="4">
     <w:abstractNumId w:val="0"/>
   </w:num>
 </w:numbering>
@@ -1401,7 +2776,7 @@
   <w:docDefaults>
     <w:rPrDefault>
       <w:rPr>
-        <w:rFonts w:asciiTheme="minorHAnsi" w:eastAsiaTheme="minorHAnsi" w:hAnsiTheme="minorHAnsi" w:cstheme="minorBidi"/>
+        <w:rFonts w:asciiTheme="minorHAnsi" w:eastAsiaTheme="minorEastAsia" w:hAnsiTheme="minorHAnsi" w:cstheme="minorBidi"/>
         <w:sz w:val="22"/>
         <w:szCs w:val="22"/>
         <w:lang w:val="en-GB" w:eastAsia="en-US" w:bidi="ar-SA"/>
@@ -1793,6 +3168,213 @@
   <w:style w:type="paragraph" w:default="1" w:styleId="Normale">
     <w:name w:val="Normal"/>
     <w:qFormat/>
+    <w:rsid w:val="00C74A5C"/>
+  </w:style>
+  <w:style w:type="paragraph" w:styleId="Titolo1">
+    <w:name w:val="heading 1"/>
+    <w:basedOn w:val="Normale"/>
+    <w:next w:val="Normale"/>
+    <w:link w:val="Titolo1Carattere"/>
+    <w:uiPriority w:val="9"/>
+    <w:qFormat/>
+    <w:rsid w:val="00C74A5C"/>
+    <w:pPr>
+      <w:keepNext/>
+      <w:keepLines/>
+      <w:spacing w:before="400" w:after="40" w:line="240" w:lineRule="auto"/>
+      <w:outlineLvl w:val="0"/>
+    </w:pPr>
+    <w:rPr>
+      <w:rFonts w:asciiTheme="majorHAnsi" w:eastAsiaTheme="majorEastAsia" w:hAnsiTheme="majorHAnsi" w:cstheme="majorBidi"/>
+      <w:color w:val="1F3864" w:themeColor="accent1" w:themeShade="80"/>
+      <w:sz w:val="36"/>
+      <w:szCs w:val="36"/>
+    </w:rPr>
+  </w:style>
+  <w:style w:type="paragraph" w:styleId="Titolo2">
+    <w:name w:val="heading 2"/>
+    <w:basedOn w:val="Normale"/>
+    <w:next w:val="Normale"/>
+    <w:link w:val="Titolo2Carattere"/>
+    <w:uiPriority w:val="9"/>
+    <w:unhideWhenUsed/>
+    <w:qFormat/>
+    <w:rsid w:val="00C74A5C"/>
+    <w:pPr>
+      <w:keepNext/>
+      <w:keepLines/>
+      <w:spacing w:before="40" w:after="0" w:line="240" w:lineRule="auto"/>
+      <w:outlineLvl w:val="1"/>
+    </w:pPr>
+    <w:rPr>
+      <w:rFonts w:asciiTheme="majorHAnsi" w:eastAsiaTheme="majorEastAsia" w:hAnsiTheme="majorHAnsi" w:cstheme="majorBidi"/>
+      <w:color w:val="2F5496" w:themeColor="accent1" w:themeShade="BF"/>
+      <w:sz w:val="32"/>
+      <w:szCs w:val="32"/>
+    </w:rPr>
+  </w:style>
+  <w:style w:type="paragraph" w:styleId="Titolo3">
+    <w:name w:val="heading 3"/>
+    <w:basedOn w:val="Normale"/>
+    <w:next w:val="Normale"/>
+    <w:link w:val="Titolo3Carattere"/>
+    <w:uiPriority w:val="9"/>
+    <w:semiHidden/>
+    <w:unhideWhenUsed/>
+    <w:qFormat/>
+    <w:rsid w:val="00C74A5C"/>
+    <w:pPr>
+      <w:keepNext/>
+      <w:keepLines/>
+      <w:spacing w:before="40" w:after="0" w:line="240" w:lineRule="auto"/>
+      <w:outlineLvl w:val="2"/>
+    </w:pPr>
+    <w:rPr>
+      <w:rFonts w:asciiTheme="majorHAnsi" w:eastAsiaTheme="majorEastAsia" w:hAnsiTheme="majorHAnsi" w:cstheme="majorBidi"/>
+      <w:color w:val="2F5496" w:themeColor="accent1" w:themeShade="BF"/>
+      <w:sz w:val="28"/>
+      <w:szCs w:val="28"/>
+    </w:rPr>
+  </w:style>
+  <w:style w:type="paragraph" w:styleId="Titolo4">
+    <w:name w:val="heading 4"/>
+    <w:basedOn w:val="Normale"/>
+    <w:next w:val="Normale"/>
+    <w:link w:val="Titolo4Carattere"/>
+    <w:uiPriority w:val="9"/>
+    <w:semiHidden/>
+    <w:unhideWhenUsed/>
+    <w:qFormat/>
+    <w:rsid w:val="00C74A5C"/>
+    <w:pPr>
+      <w:keepNext/>
+      <w:keepLines/>
+      <w:spacing w:before="40" w:after="0"/>
+      <w:outlineLvl w:val="3"/>
+    </w:pPr>
+    <w:rPr>
+      <w:rFonts w:asciiTheme="majorHAnsi" w:eastAsiaTheme="majorEastAsia" w:hAnsiTheme="majorHAnsi" w:cstheme="majorBidi"/>
+      <w:color w:val="2F5496" w:themeColor="accent1" w:themeShade="BF"/>
+      <w:sz w:val="24"/>
+      <w:szCs w:val="24"/>
+    </w:rPr>
+  </w:style>
+  <w:style w:type="paragraph" w:styleId="Titolo5">
+    <w:name w:val="heading 5"/>
+    <w:basedOn w:val="Normale"/>
+    <w:next w:val="Normale"/>
+    <w:link w:val="Titolo5Carattere"/>
+    <w:uiPriority w:val="9"/>
+    <w:semiHidden/>
+    <w:unhideWhenUsed/>
+    <w:qFormat/>
+    <w:rsid w:val="00C74A5C"/>
+    <w:pPr>
+      <w:keepNext/>
+      <w:keepLines/>
+      <w:spacing w:before="40" w:after="0"/>
+      <w:outlineLvl w:val="4"/>
+    </w:pPr>
+    <w:rPr>
+      <w:rFonts w:asciiTheme="majorHAnsi" w:eastAsiaTheme="majorEastAsia" w:hAnsiTheme="majorHAnsi" w:cstheme="majorBidi"/>
+      <w:caps/>
+      <w:color w:val="2F5496" w:themeColor="accent1" w:themeShade="BF"/>
+    </w:rPr>
+  </w:style>
+  <w:style w:type="paragraph" w:styleId="Titolo6">
+    <w:name w:val="heading 6"/>
+    <w:basedOn w:val="Normale"/>
+    <w:next w:val="Normale"/>
+    <w:link w:val="Titolo6Carattere"/>
+    <w:uiPriority w:val="9"/>
+    <w:semiHidden/>
+    <w:unhideWhenUsed/>
+    <w:qFormat/>
+    <w:rsid w:val="00C74A5C"/>
+    <w:pPr>
+      <w:keepNext/>
+      <w:keepLines/>
+      <w:spacing w:before="40" w:after="0"/>
+      <w:outlineLvl w:val="5"/>
+    </w:pPr>
+    <w:rPr>
+      <w:rFonts w:asciiTheme="majorHAnsi" w:eastAsiaTheme="majorEastAsia" w:hAnsiTheme="majorHAnsi" w:cstheme="majorBidi"/>
+      <w:i/>
+      <w:iCs/>
+      <w:caps/>
+      <w:color w:val="1F3864" w:themeColor="accent1" w:themeShade="80"/>
+    </w:rPr>
+  </w:style>
+  <w:style w:type="paragraph" w:styleId="Titolo7">
+    <w:name w:val="heading 7"/>
+    <w:basedOn w:val="Normale"/>
+    <w:next w:val="Normale"/>
+    <w:link w:val="Titolo7Carattere"/>
+    <w:uiPriority w:val="9"/>
+    <w:semiHidden/>
+    <w:unhideWhenUsed/>
+    <w:qFormat/>
+    <w:rsid w:val="00C74A5C"/>
+    <w:pPr>
+      <w:keepNext/>
+      <w:keepLines/>
+      <w:spacing w:before="40" w:after="0"/>
+      <w:outlineLvl w:val="6"/>
+    </w:pPr>
+    <w:rPr>
+      <w:rFonts w:asciiTheme="majorHAnsi" w:eastAsiaTheme="majorEastAsia" w:hAnsiTheme="majorHAnsi" w:cstheme="majorBidi"/>
+      <w:b/>
+      <w:bCs/>
+      <w:color w:val="1F3864" w:themeColor="accent1" w:themeShade="80"/>
+    </w:rPr>
+  </w:style>
+  <w:style w:type="paragraph" w:styleId="Titolo8">
+    <w:name w:val="heading 8"/>
+    <w:basedOn w:val="Normale"/>
+    <w:next w:val="Normale"/>
+    <w:link w:val="Titolo8Carattere"/>
+    <w:uiPriority w:val="9"/>
+    <w:semiHidden/>
+    <w:unhideWhenUsed/>
+    <w:qFormat/>
+    <w:rsid w:val="00C74A5C"/>
+    <w:pPr>
+      <w:keepNext/>
+      <w:keepLines/>
+      <w:spacing w:before="40" w:after="0"/>
+      <w:outlineLvl w:val="7"/>
+    </w:pPr>
+    <w:rPr>
+      <w:rFonts w:asciiTheme="majorHAnsi" w:eastAsiaTheme="majorEastAsia" w:hAnsiTheme="majorHAnsi" w:cstheme="majorBidi"/>
+      <w:b/>
+      <w:bCs/>
+      <w:i/>
+      <w:iCs/>
+      <w:color w:val="1F3864" w:themeColor="accent1" w:themeShade="80"/>
+    </w:rPr>
+  </w:style>
+  <w:style w:type="paragraph" w:styleId="Titolo9">
+    <w:name w:val="heading 9"/>
+    <w:basedOn w:val="Normale"/>
+    <w:next w:val="Normale"/>
+    <w:link w:val="Titolo9Carattere"/>
+    <w:uiPriority w:val="9"/>
+    <w:semiHidden/>
+    <w:unhideWhenUsed/>
+    <w:qFormat/>
+    <w:rsid w:val="00C74A5C"/>
+    <w:pPr>
+      <w:keepNext/>
+      <w:keepLines/>
+      <w:spacing w:before="40" w:after="0"/>
+      <w:outlineLvl w:val="8"/>
+    </w:pPr>
+    <w:rPr>
+      <w:rFonts w:asciiTheme="majorHAnsi" w:eastAsiaTheme="majorEastAsia" w:hAnsiTheme="majorHAnsi" w:cstheme="majorBidi"/>
+      <w:i/>
+      <w:iCs/>
+      <w:color w:val="1F3864" w:themeColor="accent1" w:themeShade="80"/>
+    </w:rPr>
   </w:style>
   <w:style w:type="character" w:default="1" w:styleId="Carpredefinitoparagrafo">
     <w:name w:val="Default Paragraph Font"/>
@@ -1830,6 +3412,395 @@
     <w:pPr>
       <w:ind w:left="720"/>
       <w:contextualSpacing/>
+    </w:pPr>
+  </w:style>
+  <w:style w:type="character" w:customStyle="1" w:styleId="Titolo1Carattere">
+    <w:name w:val="Titolo 1 Carattere"/>
+    <w:basedOn w:val="Carpredefinitoparagrafo"/>
+    <w:link w:val="Titolo1"/>
+    <w:uiPriority w:val="9"/>
+    <w:rsid w:val="00C74A5C"/>
+    <w:rPr>
+      <w:rFonts w:asciiTheme="majorHAnsi" w:eastAsiaTheme="majorEastAsia" w:hAnsiTheme="majorHAnsi" w:cstheme="majorBidi"/>
+      <w:color w:val="1F3864" w:themeColor="accent1" w:themeShade="80"/>
+      <w:sz w:val="36"/>
+      <w:szCs w:val="36"/>
+    </w:rPr>
+  </w:style>
+  <w:style w:type="paragraph" w:styleId="Citazioneintensa">
+    <w:name w:val="Intense Quote"/>
+    <w:basedOn w:val="Normale"/>
+    <w:next w:val="Normale"/>
+    <w:link w:val="CitazioneintensaCarattere"/>
+    <w:uiPriority w:val="30"/>
+    <w:qFormat/>
+    <w:rsid w:val="00C74A5C"/>
+    <w:pPr>
+      <w:spacing w:before="100" w:beforeAutospacing="1" w:after="240" w:line="240" w:lineRule="auto"/>
+      <w:ind w:left="720"/>
+      <w:jc w:val="center"/>
+    </w:pPr>
+    <w:rPr>
+      <w:rFonts w:asciiTheme="majorHAnsi" w:eastAsiaTheme="majorEastAsia" w:hAnsiTheme="majorHAnsi" w:cstheme="majorBidi"/>
+      <w:color w:val="44546A" w:themeColor="text2"/>
+      <w:spacing w:val="-6"/>
+      <w:sz w:val="32"/>
+      <w:szCs w:val="32"/>
+    </w:rPr>
+  </w:style>
+  <w:style w:type="character" w:customStyle="1" w:styleId="CitazioneintensaCarattere">
+    <w:name w:val="Citazione intensa Carattere"/>
+    <w:basedOn w:val="Carpredefinitoparagrafo"/>
+    <w:link w:val="Citazioneintensa"/>
+    <w:uiPriority w:val="30"/>
+    <w:rsid w:val="00C74A5C"/>
+    <w:rPr>
+      <w:rFonts w:asciiTheme="majorHAnsi" w:eastAsiaTheme="majorEastAsia" w:hAnsiTheme="majorHAnsi" w:cstheme="majorBidi"/>
+      <w:color w:val="44546A" w:themeColor="text2"/>
+      <w:spacing w:val="-6"/>
+      <w:sz w:val="32"/>
+      <w:szCs w:val="32"/>
+    </w:rPr>
+  </w:style>
+  <w:style w:type="character" w:customStyle="1" w:styleId="Titolo2Carattere">
+    <w:name w:val="Titolo 2 Carattere"/>
+    <w:basedOn w:val="Carpredefinitoparagrafo"/>
+    <w:link w:val="Titolo2"/>
+    <w:uiPriority w:val="9"/>
+    <w:rsid w:val="00C74A5C"/>
+    <w:rPr>
+      <w:rFonts w:asciiTheme="majorHAnsi" w:eastAsiaTheme="majorEastAsia" w:hAnsiTheme="majorHAnsi" w:cstheme="majorBidi"/>
+      <w:color w:val="2F5496" w:themeColor="accent1" w:themeShade="BF"/>
+      <w:sz w:val="32"/>
+      <w:szCs w:val="32"/>
+    </w:rPr>
+  </w:style>
+  <w:style w:type="character" w:customStyle="1" w:styleId="Titolo3Carattere">
+    <w:name w:val="Titolo 3 Carattere"/>
+    <w:basedOn w:val="Carpredefinitoparagrafo"/>
+    <w:link w:val="Titolo3"/>
+    <w:uiPriority w:val="9"/>
+    <w:semiHidden/>
+    <w:rsid w:val="00C74A5C"/>
+    <w:rPr>
+      <w:rFonts w:asciiTheme="majorHAnsi" w:eastAsiaTheme="majorEastAsia" w:hAnsiTheme="majorHAnsi" w:cstheme="majorBidi"/>
+      <w:color w:val="2F5496" w:themeColor="accent1" w:themeShade="BF"/>
+      <w:sz w:val="28"/>
+      <w:szCs w:val="28"/>
+    </w:rPr>
+  </w:style>
+  <w:style w:type="character" w:customStyle="1" w:styleId="Titolo4Carattere">
+    <w:name w:val="Titolo 4 Carattere"/>
+    <w:basedOn w:val="Carpredefinitoparagrafo"/>
+    <w:link w:val="Titolo4"/>
+    <w:uiPriority w:val="9"/>
+    <w:semiHidden/>
+    <w:rsid w:val="00C74A5C"/>
+    <w:rPr>
+      <w:rFonts w:asciiTheme="majorHAnsi" w:eastAsiaTheme="majorEastAsia" w:hAnsiTheme="majorHAnsi" w:cstheme="majorBidi"/>
+      <w:color w:val="2F5496" w:themeColor="accent1" w:themeShade="BF"/>
+      <w:sz w:val="24"/>
+      <w:szCs w:val="24"/>
+    </w:rPr>
+  </w:style>
+  <w:style w:type="character" w:customStyle="1" w:styleId="Titolo5Carattere">
+    <w:name w:val="Titolo 5 Carattere"/>
+    <w:basedOn w:val="Carpredefinitoparagrafo"/>
+    <w:link w:val="Titolo5"/>
+    <w:uiPriority w:val="9"/>
+    <w:semiHidden/>
+    <w:rsid w:val="00C74A5C"/>
+    <w:rPr>
+      <w:rFonts w:asciiTheme="majorHAnsi" w:eastAsiaTheme="majorEastAsia" w:hAnsiTheme="majorHAnsi" w:cstheme="majorBidi"/>
+      <w:caps/>
+      <w:color w:val="2F5496" w:themeColor="accent1" w:themeShade="BF"/>
+    </w:rPr>
+  </w:style>
+  <w:style w:type="character" w:customStyle="1" w:styleId="Titolo6Carattere">
+    <w:name w:val="Titolo 6 Carattere"/>
+    <w:basedOn w:val="Carpredefinitoparagrafo"/>
+    <w:link w:val="Titolo6"/>
+    <w:uiPriority w:val="9"/>
+    <w:semiHidden/>
+    <w:rsid w:val="00C74A5C"/>
+    <w:rPr>
+      <w:rFonts w:asciiTheme="majorHAnsi" w:eastAsiaTheme="majorEastAsia" w:hAnsiTheme="majorHAnsi" w:cstheme="majorBidi"/>
+      <w:i/>
+      <w:iCs/>
+      <w:caps/>
+      <w:color w:val="1F3864" w:themeColor="accent1" w:themeShade="80"/>
+    </w:rPr>
+  </w:style>
+  <w:style w:type="character" w:customStyle="1" w:styleId="Titolo7Carattere">
+    <w:name w:val="Titolo 7 Carattere"/>
+    <w:basedOn w:val="Carpredefinitoparagrafo"/>
+    <w:link w:val="Titolo7"/>
+    <w:uiPriority w:val="9"/>
+    <w:semiHidden/>
+    <w:rsid w:val="00C74A5C"/>
+    <w:rPr>
+      <w:rFonts w:asciiTheme="majorHAnsi" w:eastAsiaTheme="majorEastAsia" w:hAnsiTheme="majorHAnsi" w:cstheme="majorBidi"/>
+      <w:b/>
+      <w:bCs/>
+      <w:color w:val="1F3864" w:themeColor="accent1" w:themeShade="80"/>
+    </w:rPr>
+  </w:style>
+  <w:style w:type="character" w:customStyle="1" w:styleId="Titolo8Carattere">
+    <w:name w:val="Titolo 8 Carattere"/>
+    <w:basedOn w:val="Carpredefinitoparagrafo"/>
+    <w:link w:val="Titolo8"/>
+    <w:uiPriority w:val="9"/>
+    <w:semiHidden/>
+    <w:rsid w:val="00C74A5C"/>
+    <w:rPr>
+      <w:rFonts w:asciiTheme="majorHAnsi" w:eastAsiaTheme="majorEastAsia" w:hAnsiTheme="majorHAnsi" w:cstheme="majorBidi"/>
+      <w:b/>
+      <w:bCs/>
+      <w:i/>
+      <w:iCs/>
+      <w:color w:val="1F3864" w:themeColor="accent1" w:themeShade="80"/>
+    </w:rPr>
+  </w:style>
+  <w:style w:type="character" w:customStyle="1" w:styleId="Titolo9Carattere">
+    <w:name w:val="Titolo 9 Carattere"/>
+    <w:basedOn w:val="Carpredefinitoparagrafo"/>
+    <w:link w:val="Titolo9"/>
+    <w:uiPriority w:val="9"/>
+    <w:semiHidden/>
+    <w:rsid w:val="00C74A5C"/>
+    <w:rPr>
+      <w:rFonts w:asciiTheme="majorHAnsi" w:eastAsiaTheme="majorEastAsia" w:hAnsiTheme="majorHAnsi" w:cstheme="majorBidi"/>
+      <w:i/>
+      <w:iCs/>
+      <w:color w:val="1F3864" w:themeColor="accent1" w:themeShade="80"/>
+    </w:rPr>
+  </w:style>
+  <w:style w:type="paragraph" w:styleId="Didascalia">
+    <w:name w:val="caption"/>
+    <w:basedOn w:val="Normale"/>
+    <w:next w:val="Normale"/>
+    <w:uiPriority w:val="35"/>
+    <w:semiHidden/>
+    <w:unhideWhenUsed/>
+    <w:qFormat/>
+    <w:rsid w:val="00C74A5C"/>
+    <w:pPr>
+      <w:spacing w:line="240" w:lineRule="auto"/>
+    </w:pPr>
+    <w:rPr>
+      <w:b/>
+      <w:bCs/>
+      <w:smallCaps/>
+      <w:color w:val="44546A" w:themeColor="text2"/>
+    </w:rPr>
+  </w:style>
+  <w:style w:type="paragraph" w:styleId="Titolo">
+    <w:name w:val="Title"/>
+    <w:basedOn w:val="Normale"/>
+    <w:next w:val="Normale"/>
+    <w:link w:val="TitoloCarattere"/>
+    <w:uiPriority w:val="10"/>
+    <w:qFormat/>
+    <w:rsid w:val="00C74A5C"/>
+    <w:pPr>
+      <w:spacing w:after="0" w:line="204" w:lineRule="auto"/>
+      <w:contextualSpacing/>
+    </w:pPr>
+    <w:rPr>
+      <w:rFonts w:asciiTheme="majorHAnsi" w:eastAsiaTheme="majorEastAsia" w:hAnsiTheme="majorHAnsi" w:cstheme="majorBidi"/>
+      <w:caps/>
+      <w:color w:val="44546A" w:themeColor="text2"/>
+      <w:spacing w:val="-15"/>
+      <w:sz w:val="72"/>
+      <w:szCs w:val="72"/>
+    </w:rPr>
+  </w:style>
+  <w:style w:type="character" w:customStyle="1" w:styleId="TitoloCarattere">
+    <w:name w:val="Titolo Carattere"/>
+    <w:basedOn w:val="Carpredefinitoparagrafo"/>
+    <w:link w:val="Titolo"/>
+    <w:uiPriority w:val="10"/>
+    <w:rsid w:val="00C74A5C"/>
+    <w:rPr>
+      <w:rFonts w:asciiTheme="majorHAnsi" w:eastAsiaTheme="majorEastAsia" w:hAnsiTheme="majorHAnsi" w:cstheme="majorBidi"/>
+      <w:caps/>
+      <w:color w:val="44546A" w:themeColor="text2"/>
+      <w:spacing w:val="-15"/>
+      <w:sz w:val="72"/>
+      <w:szCs w:val="72"/>
+    </w:rPr>
+  </w:style>
+  <w:style w:type="paragraph" w:styleId="Sottotitolo">
+    <w:name w:val="Subtitle"/>
+    <w:basedOn w:val="Normale"/>
+    <w:next w:val="Normale"/>
+    <w:link w:val="SottotitoloCarattere"/>
+    <w:uiPriority w:val="11"/>
+    <w:qFormat/>
+    <w:rsid w:val="00C74A5C"/>
+    <w:pPr>
+      <w:numPr>
+        <w:ilvl w:val="1"/>
+      </w:numPr>
+      <w:spacing w:after="240" w:line="240" w:lineRule="auto"/>
+    </w:pPr>
+    <w:rPr>
+      <w:rFonts w:asciiTheme="majorHAnsi" w:eastAsiaTheme="majorEastAsia" w:hAnsiTheme="majorHAnsi" w:cstheme="majorBidi"/>
+      <w:color w:val="4472C4" w:themeColor="accent1"/>
+      <w:sz w:val="28"/>
+      <w:szCs w:val="28"/>
+    </w:rPr>
+  </w:style>
+  <w:style w:type="character" w:customStyle="1" w:styleId="SottotitoloCarattere">
+    <w:name w:val="Sottotitolo Carattere"/>
+    <w:basedOn w:val="Carpredefinitoparagrafo"/>
+    <w:link w:val="Sottotitolo"/>
+    <w:uiPriority w:val="11"/>
+    <w:rsid w:val="00C74A5C"/>
+    <w:rPr>
+      <w:rFonts w:asciiTheme="majorHAnsi" w:eastAsiaTheme="majorEastAsia" w:hAnsiTheme="majorHAnsi" w:cstheme="majorBidi"/>
+      <w:color w:val="4472C4" w:themeColor="accent1"/>
+      <w:sz w:val="28"/>
+      <w:szCs w:val="28"/>
+    </w:rPr>
+  </w:style>
+  <w:style w:type="character" w:styleId="Enfasigrassetto">
+    <w:name w:val="Strong"/>
+    <w:basedOn w:val="Carpredefinitoparagrafo"/>
+    <w:uiPriority w:val="22"/>
+    <w:qFormat/>
+    <w:rsid w:val="00C74A5C"/>
+    <w:rPr>
+      <w:b/>
+      <w:bCs/>
+    </w:rPr>
+  </w:style>
+  <w:style w:type="character" w:styleId="Enfasicorsivo">
+    <w:name w:val="Emphasis"/>
+    <w:basedOn w:val="Carpredefinitoparagrafo"/>
+    <w:uiPriority w:val="20"/>
+    <w:qFormat/>
+    <w:rsid w:val="00C74A5C"/>
+    <w:rPr>
+      <w:i/>
+      <w:iCs/>
+    </w:rPr>
+  </w:style>
+  <w:style w:type="paragraph" w:styleId="Nessunaspaziatura">
+    <w:name w:val="No Spacing"/>
+    <w:uiPriority w:val="1"/>
+    <w:qFormat/>
+    <w:rsid w:val="00C74A5C"/>
+    <w:pPr>
+      <w:spacing w:after="0" w:line="240" w:lineRule="auto"/>
+    </w:pPr>
+  </w:style>
+  <w:style w:type="paragraph" w:styleId="Citazione">
+    <w:name w:val="Quote"/>
+    <w:basedOn w:val="Normale"/>
+    <w:next w:val="Normale"/>
+    <w:link w:val="CitazioneCarattere"/>
+    <w:uiPriority w:val="29"/>
+    <w:qFormat/>
+    <w:rsid w:val="00C74A5C"/>
+    <w:pPr>
+      <w:spacing w:before="120" w:after="120"/>
+      <w:ind w:left="720"/>
+    </w:pPr>
+    <w:rPr>
+      <w:color w:val="44546A" w:themeColor="text2"/>
+      <w:sz w:val="24"/>
+      <w:szCs w:val="24"/>
+    </w:rPr>
+  </w:style>
+  <w:style w:type="character" w:customStyle="1" w:styleId="CitazioneCarattere">
+    <w:name w:val="Citazione Carattere"/>
+    <w:basedOn w:val="Carpredefinitoparagrafo"/>
+    <w:link w:val="Citazione"/>
+    <w:uiPriority w:val="29"/>
+    <w:rsid w:val="00C74A5C"/>
+    <w:rPr>
+      <w:color w:val="44546A" w:themeColor="text2"/>
+      <w:sz w:val="24"/>
+      <w:szCs w:val="24"/>
+    </w:rPr>
+  </w:style>
+  <w:style w:type="character" w:styleId="Enfasidelicata">
+    <w:name w:val="Subtle Emphasis"/>
+    <w:basedOn w:val="Carpredefinitoparagrafo"/>
+    <w:uiPriority w:val="19"/>
+    <w:qFormat/>
+    <w:rsid w:val="00C74A5C"/>
+    <w:rPr>
+      <w:i/>
+      <w:iCs/>
+      <w:color w:val="595959" w:themeColor="text1" w:themeTint="A6"/>
+    </w:rPr>
+  </w:style>
+  <w:style w:type="character" w:styleId="Enfasiintensa">
+    <w:name w:val="Intense Emphasis"/>
+    <w:basedOn w:val="Carpredefinitoparagrafo"/>
+    <w:uiPriority w:val="21"/>
+    <w:qFormat/>
+    <w:rsid w:val="00C74A5C"/>
+    <w:rPr>
+      <w:b/>
+      <w:bCs/>
+      <w:i/>
+      <w:iCs/>
+    </w:rPr>
+  </w:style>
+  <w:style w:type="character" w:styleId="Riferimentodelicato">
+    <w:name w:val="Subtle Reference"/>
+    <w:basedOn w:val="Carpredefinitoparagrafo"/>
+    <w:uiPriority w:val="31"/>
+    <w:qFormat/>
+    <w:rsid w:val="00C74A5C"/>
+    <w:rPr>
+      <w:smallCaps/>
+      <w:color w:val="595959" w:themeColor="text1" w:themeTint="A6"/>
+      <w:u w:val="none" w:color="7F7F7F" w:themeColor="text1" w:themeTint="80"/>
+      <w:bdr w:val="none" w:sz="0" w:space="0" w:color="auto"/>
+    </w:rPr>
+  </w:style>
+  <w:style w:type="character" w:styleId="Riferimentointenso">
+    <w:name w:val="Intense Reference"/>
+    <w:basedOn w:val="Carpredefinitoparagrafo"/>
+    <w:uiPriority w:val="32"/>
+    <w:qFormat/>
+    <w:rsid w:val="00C74A5C"/>
+    <w:rPr>
+      <w:b/>
+      <w:bCs/>
+      <w:smallCaps/>
+      <w:color w:val="44546A" w:themeColor="text2"/>
+      <w:u w:val="single"/>
+    </w:rPr>
+  </w:style>
+  <w:style w:type="character" w:styleId="Titolodellibro">
+    <w:name w:val="Book Title"/>
+    <w:basedOn w:val="Carpredefinitoparagrafo"/>
+    <w:uiPriority w:val="33"/>
+    <w:qFormat/>
+    <w:rsid w:val="00C74A5C"/>
+    <w:rPr>
+      <w:b/>
+      <w:bCs/>
+      <w:smallCaps/>
+      <w:spacing w:val="10"/>
+    </w:rPr>
+  </w:style>
+  <w:style w:type="paragraph" w:styleId="Titolosommario">
+    <w:name w:val="TOC Heading"/>
+    <w:basedOn w:val="Titolo1"/>
+    <w:next w:val="Normale"/>
+    <w:uiPriority w:val="39"/>
+    <w:semiHidden/>
+    <w:unhideWhenUsed/>
+    <w:qFormat/>
+    <w:rsid w:val="00C74A5C"/>
+    <w:pPr>
+      <w:outlineLvl w:val="9"/>
     </w:pPr>
   </w:style>
 </w:styles>
@@ -2128,4 +4099,16 @@
     </a:ext>
   </a:extLst>
 </a:theme>
+</file>
+
+<file path=customXml/item1.xml><?xml version="1.0" encoding="utf-8"?>
+<b:Sources xmlns:b="http://schemas.openxmlformats.org/officeDocument/2006/bibliography" xmlns="http://schemas.openxmlformats.org/officeDocument/2006/bibliography" SelectedStyle="\APASixthEditionOfficeOnline.xsl" StyleName="APA" Version="6"/>
+</file>
+
+<file path=customXml/itemProps1.xml><?xml version="1.0" encoding="utf-8"?>
+<ds:datastoreItem xmlns:ds="http://schemas.openxmlformats.org/officeDocument/2006/customXml" ds:itemID="{64BC59C2-D2EC-4D1E-9906-00A95E434B6F}">
+  <ds:schemaRefs>
+    <ds:schemaRef ds:uri="http://schemas.openxmlformats.org/officeDocument/2006/bibliography"/>
+  </ds:schemaRefs>
+</ds:datastoreItem>
 </file>
</xml_diff>